<commit_message>
Little Player fix and adding comments
</commit_message>
<xml_diff>
--- a/writeup.docx
+++ b/writeup.docx
@@ -7,8 +7,13 @@
         <w:jc w:val="right"/>
       </w:pPr>
       <w:r>
-        <w:t>Michael Juhasz</w:t>
-      </w:r>
+        <w:t xml:space="preserve">Michael </w:t>
+      </w:r>
+      <w:proofErr w:type="spellStart"/>
+      <w:r>
+        <w:t>Juhasz</w:t>
+      </w:r>
+      <w:proofErr w:type="spellEnd"/>
     </w:p>
     <w:p>
       <w:pPr>
@@ -18,7 +23,103 @@
         <w:t>CSCIE 10B Final Project Write-up</w:t>
       </w:r>
     </w:p>
+    <w:p>
+      <w:pPr>
+        <w:rPr>
+          <w:rFonts w:asciiTheme="majorBidi" w:hAnsiTheme="majorBidi" w:cstheme="majorBidi"/>
+          <w:b/>
+          <w:bCs/>
+          <w:i/>
+          <w:iCs/>
+          <w:sz w:val="32"/>
+          <w:szCs w:val="32"/>
+        </w:rPr>
+      </w:pPr>
+      <w:r>
+        <w:rPr>
+          <w:rFonts w:asciiTheme="majorBidi" w:hAnsiTheme="majorBidi" w:cstheme="majorBidi"/>
+          <w:b/>
+          <w:bCs/>
+          <w:i/>
+          <w:iCs/>
+          <w:sz w:val="32"/>
+          <w:szCs w:val="32"/>
+        </w:rPr>
+        <w:t>Instructions</w:t>
+      </w:r>
+    </w:p>
+    <w:p>
+      <w:pPr>
+        <w:rPr>
+          <w:rFonts w:asciiTheme="majorBidi" w:hAnsiTheme="majorBidi" w:cstheme="majorBidi"/>
+          <w:szCs w:val="24"/>
+        </w:rPr>
+      </w:pPr>
+      <w:r>
+        <w:rPr>
+          <w:rFonts w:asciiTheme="majorBidi" w:hAnsiTheme="majorBidi" w:cstheme="majorBidi"/>
+          <w:szCs w:val="24"/>
+        </w:rPr>
+        <w:tab/>
+        <w:t xml:space="preserve">Run the Monopoly.java file.  Follow the instructions presented by the option panes.  The input is basically idiot proofed.   You can choose as many or as few players as you want.  Zero players </w:t>
+      </w:r>
+      <w:proofErr w:type="gramStart"/>
+      <w:r>
+        <w:rPr>
+          <w:rFonts w:asciiTheme="majorBidi" w:hAnsiTheme="majorBidi" w:cstheme="majorBidi"/>
+          <w:szCs w:val="24"/>
+        </w:rPr>
+        <w:t>doesn’t</w:t>
+      </w:r>
+      <w:proofErr w:type="gramEnd"/>
+      <w:r>
+        <w:rPr>
+          <w:rFonts w:asciiTheme="majorBidi" w:hAnsiTheme="majorBidi" w:cstheme="majorBidi"/>
+          <w:szCs w:val="24"/>
+        </w:rPr>
+        <w:t xml:space="preserve"> crash the program, though it does throw a runtime error – however, this feels like the correct functionality.  If a user wants a zero player game, he’ll be able to look at the empty game board and that’s it.  </w:t>
+      </w:r>
+    </w:p>
+    <w:p>
+      <w:pPr>
+        <w:rPr>
+          <w:rFonts w:asciiTheme="majorBidi" w:hAnsiTheme="majorBidi" w:cstheme="majorBidi"/>
+          <w:szCs w:val="24"/>
+        </w:rPr>
+      </w:pPr>
+      <w:r>
+        <w:rPr>
+          <w:rFonts w:asciiTheme="majorBidi" w:hAnsiTheme="majorBidi" w:cstheme="majorBidi"/>
+          <w:szCs w:val="24"/>
+        </w:rPr>
+        <w:tab/>
+        <w:t>Once the game has begun, the player whose turn it is should begin by pressing the roll dice button.  Every other choice either inevitably follows, or else is directed by option pane messages.</w:t>
+      </w:r>
+    </w:p>
     <w:p/>
+    <w:p>
+      <w:pPr>
+        <w:rPr>
+          <w:b/>
+          <w:bCs/>
+          <w:i/>
+          <w:iCs/>
+          <w:sz w:val="32"/>
+          <w:szCs w:val="28"/>
+        </w:rPr>
+      </w:pPr>
+      <w:r>
+        <w:rPr>
+          <w:b/>
+          <w:bCs/>
+          <w:i/>
+          <w:iCs/>
+          <w:sz w:val="32"/>
+          <w:szCs w:val="28"/>
+        </w:rPr>
+        <w:t>Description</w:t>
+      </w:r>
+    </w:p>
     <w:p>
       <w:r>
         <w:tab/>
@@ -66,6 +167,7 @@
         <w:rPr>
           <w:noProof/>
         </w:rPr>
+        <w:lastRenderedPageBreak/>
         <w:drawing>
           <wp:inline distT="0" distB="0" distL="0" distR="0" wp14:anchorId="170BB25E" wp14:editId="36C68948">
             <wp:extent cx="3288561" cy="3900846"/>
@@ -120,7 +222,25 @@
         <w:t>Let’s begin with the models/controllers.  The Monopoly board, as shown in the diagram above,</w:t>
       </w:r>
       <w:r>
-        <w:t xml:space="preserve"> is largely (large in gameplay significance, if not in physical space) made up of rows of tiles (officially called “spaces,” which is too semantically lightweight for me, thus the name change).  The tiles come in three main classes, card tiles, corner tiles and properties, </w:t>
+        <w:t xml:space="preserve"> is largely (large in gameplay significance, if not in physical space) made up of rows of tiles (officially called “spaces,” which is too semantically lightweight for me, thus the name change).  The </w:t>
+      </w:r>
+      <w:r>
+        <w:t>t</w:t>
+      </w:r>
+      <w:r>
+        <w:t xml:space="preserve">iles come in </w:t>
+      </w:r>
+      <w:r>
+        <w:t>four</w:t>
+      </w:r>
+      <w:r>
+        <w:t xml:space="preserve"> main classes, card tiles, </w:t>
+      </w:r>
+      <w:r>
+        <w:t xml:space="preserve">tax tiles, </w:t>
+      </w:r>
+      <w:r>
+        <w:t xml:space="preserve">corner tiles and properties, </w:t>
       </w:r>
       <w:r>
         <w:t>the latter two having subclasses of their own</w:t>
@@ -163,7 +283,39 @@
         <w:t>all its children.  Every tile has a number, a name and an array list that contains the Players (a class to be described below) currently on the tile, as well as methods that get called when a Player lands on the tile and leaves the tile</w:t>
       </w:r>
       <w:r>
-        <w:t>.  The landedOn method simply adds the Player that was passed as an argument to the guests array list and calls the (abstract) updateGraphics method, which each subclass implements to update their associated views.  The leave method removes the player from the array list and calls updateGraphics.</w:t>
+        <w:t xml:space="preserve">.  The </w:t>
+      </w:r>
+      <w:proofErr w:type="spellStart"/>
+      <w:r>
+        <w:t>landedOn</w:t>
+      </w:r>
+      <w:proofErr w:type="spellEnd"/>
+      <w:r>
+        <w:t xml:space="preserve"> method simply adds the Player that was passed as an argument to the </w:t>
+      </w:r>
+      <w:proofErr w:type="gramStart"/>
+      <w:r>
+        <w:t>guests</w:t>
+      </w:r>
+      <w:proofErr w:type="gramEnd"/>
+      <w:r>
+        <w:t xml:space="preserve"> array list and calls the (abstract) </w:t>
+      </w:r>
+      <w:proofErr w:type="spellStart"/>
+      <w:r>
+        <w:t>updateGraphics</w:t>
+      </w:r>
+      <w:proofErr w:type="spellEnd"/>
+      <w:r>
+        <w:t xml:space="preserve"> method, which each subclass implements to update their associated views.  The leave method removes the player from the array list and calls </w:t>
+      </w:r>
+      <w:proofErr w:type="spellStart"/>
+      <w:r>
+        <w:t>updateGraphics</w:t>
+      </w:r>
+      <w:proofErr w:type="spellEnd"/>
+      <w:r>
+        <w:t>.</w:t>
       </w:r>
     </w:p>
     <w:p>
@@ -180,6 +332,7 @@
           <w:szCs w:val="28"/>
         </w:rPr>
       </w:pPr>
+      <w:proofErr w:type="spellStart"/>
       <w:r>
         <w:rPr>
           <w:i/>
@@ -187,7 +340,17 @@
           <w:sz w:val="28"/>
           <w:szCs w:val="28"/>
         </w:rPr>
-        <w:t xml:space="preserve">CardTile  </w:t>
+        <w:t>CardTile</w:t>
+      </w:r>
+      <w:proofErr w:type="spellEnd"/>
+      <w:r>
+        <w:rPr>
+          <w:i/>
+          <w:iCs/>
+          <w:sz w:val="28"/>
+          <w:szCs w:val="28"/>
+        </w:rPr>
+        <w:t xml:space="preserve">  </w:t>
       </w:r>
     </w:p>
     <w:p>
@@ -195,7 +358,16 @@
         <w:ind w:left="720" w:firstLine="360"/>
       </w:pPr>
       <w:r>
-        <w:t xml:space="preserve">In my implementation, the simplest subclass of Tile is the CardTile.  As stated above, </w:t>
+        <w:lastRenderedPageBreak/>
+        <w:t xml:space="preserve">In my implementation, the simplest subclass of Tile is the </w:t>
+      </w:r>
+      <w:proofErr w:type="spellStart"/>
+      <w:r>
+        <w:t>CardTile</w:t>
+      </w:r>
+      <w:proofErr w:type="spellEnd"/>
+      <w:r>
+        <w:t xml:space="preserve">.  As stated above, </w:t>
       </w:r>
       <w:r>
         <w:t>“</w:t>
@@ -228,13 +400,45 @@
         <w:t>of tile triggers no actions</w:t>
       </w:r>
       <w:r>
-        <w:t>, other than the Tile’s landedOn method</w:t>
+        <w:t xml:space="preserve">, other than the Tile’s </w:t>
+      </w:r>
+      <w:proofErr w:type="spellStart"/>
+      <w:r>
+        <w:t>landedOn</w:t>
+      </w:r>
+      <w:proofErr w:type="spellEnd"/>
+      <w:r>
+        <w:t xml:space="preserve"> method</w:t>
       </w:r>
       <w:r>
         <w:t xml:space="preserve">.  Thus, </w:t>
       </w:r>
       <w:r>
-        <w:t>the CardTile merely constructs a CardTile, setting its name and number and instantiates the view associated with it (a PropertyPanel).</w:t>
+        <w:t xml:space="preserve">the </w:t>
+      </w:r>
+      <w:proofErr w:type="spellStart"/>
+      <w:r>
+        <w:t>CardTile</w:t>
+      </w:r>
+      <w:proofErr w:type="spellEnd"/>
+      <w:r>
+        <w:t xml:space="preserve"> merely constructs a </w:t>
+      </w:r>
+      <w:proofErr w:type="spellStart"/>
+      <w:r>
+        <w:t>CardTile</w:t>
+      </w:r>
+      <w:proofErr w:type="spellEnd"/>
+      <w:r>
+        <w:t xml:space="preserve">, setting its name and number and instantiates the view associated with it (a </w:t>
+      </w:r>
+      <w:proofErr w:type="spellStart"/>
+      <w:r>
+        <w:t>PropertyPanel</w:t>
+      </w:r>
+      <w:proofErr w:type="spellEnd"/>
+      <w:r>
+        <w:t>).</w:t>
       </w:r>
     </w:p>
     <w:p>
@@ -264,7 +468,23 @@
         <w:ind w:left="720" w:firstLine="360"/>
       </w:pPr>
       <w:r>
-        <w:t>Corners, or rather, some Corners are slightly more complicated than CardTiles, because two of them have landedOn methods that override Tile’s.</w:t>
+        <w:t xml:space="preserve">Corners, or rather, some Corners are slightly more complicated than </w:t>
+      </w:r>
+      <w:proofErr w:type="spellStart"/>
+      <w:r>
+        <w:t>CardTiles</w:t>
+      </w:r>
+      <w:proofErr w:type="spellEnd"/>
+      <w:r>
+        <w:t xml:space="preserve">, because two of them have </w:t>
+      </w:r>
+      <w:proofErr w:type="spellStart"/>
+      <w:r>
+        <w:t>landedOn</w:t>
+      </w:r>
+      <w:proofErr w:type="spellEnd"/>
+      <w:r>
+        <w:t xml:space="preserve"> methods that override Tile’s.</w:t>
       </w:r>
     </w:p>
     <w:p>
@@ -291,7 +511,15 @@
         <w:ind w:left="1440" w:firstLine="720"/>
       </w:pPr>
       <w:r>
-        <w:t>The Go Corner’s landedOn method overrides Corner’s, essentially mirroring it, but additionally adding $200 to the Player’s funds.</w:t>
+        <w:t xml:space="preserve">The Go Corner’s </w:t>
+      </w:r>
+      <w:proofErr w:type="spellStart"/>
+      <w:r>
+        <w:t>landedOn</w:t>
+      </w:r>
+      <w:proofErr w:type="spellEnd"/>
+      <w:r>
+        <w:t xml:space="preserve"> method overrides Corner’s, essentially mirroring it, but additionally adding $200 to the Player’s funds.</w:t>
       </w:r>
     </w:p>
     <w:p>
@@ -315,7 +543,15 @@
         <w:ind w:left="1440" w:firstLine="720"/>
       </w:pPr>
       <w:r>
-        <w:t>Though a Player who is inJail must stay on the Jail tile, Jail itself does nothing beyond the normal functionality of a Corner.  It exists as a separate class both for consistency (so that Corner can remain abstract) and so that in a future extension of this project, a unique image could be placed on the tile.</w:t>
+        <w:t xml:space="preserve">Though a Player who is </w:t>
+      </w:r>
+      <w:proofErr w:type="spellStart"/>
+      <w:r>
+        <w:t>inJail</w:t>
+      </w:r>
+      <w:proofErr w:type="spellEnd"/>
+      <w:r>
+        <w:t xml:space="preserve"> must stay on the Jail tile, Jail itself does nothing beyond the normal functionality of a Corner.  It exists as a separate class both for consistency (so that Corner can remain abstract) and so that in a future extension of this project, a unique image could be placed on the tile.</w:t>
       </w:r>
     </w:p>
     <w:p>
@@ -323,9 +559,9 @@
         <w:ind w:left="1440"/>
       </w:pPr>
       <w:r>
-        <w:lastRenderedPageBreak/>
         <w:t xml:space="preserve">- </w:t>
       </w:r>
+      <w:proofErr w:type="spellStart"/>
       <w:r>
         <w:rPr>
           <w:i/>
@@ -333,14 +569,17 @@
         </w:rPr>
         <w:t>FreeParking</w:t>
       </w:r>
+      <w:proofErr w:type="spellEnd"/>
     </w:p>
     <w:p>
       <w:pPr>
         <w:ind w:left="1440" w:firstLine="720"/>
       </w:pPr>
+      <w:proofErr w:type="gramStart"/>
       <w:r>
         <w:t>The same case as Jail.</w:t>
       </w:r>
+      <w:proofErr w:type="gramEnd"/>
     </w:p>
     <w:p>
       <w:pPr>
@@ -349,6 +588,7 @@
       <w:r>
         <w:t xml:space="preserve"> - </w:t>
       </w:r>
+      <w:proofErr w:type="spellStart"/>
       <w:r>
         <w:rPr>
           <w:i/>
@@ -356,13 +596,27 @@
         </w:rPr>
         <w:t>GoToJail</w:t>
       </w:r>
+      <w:proofErr w:type="spellEnd"/>
     </w:p>
     <w:p>
       <w:pPr>
         <w:ind w:left="1440" w:firstLine="720"/>
       </w:pPr>
-      <w:r>
-        <w:t>GoToJail does as the name promises, sending the Player who landed on it to Jail, using the Player’s goToJail method.</w:t>
+      <w:proofErr w:type="spellStart"/>
+      <w:r>
+        <w:t>GoToJail</w:t>
+      </w:r>
+      <w:proofErr w:type="spellEnd"/>
+      <w:r>
+        <w:t xml:space="preserve"> does as the name promises, sending the Player who landed on it to Jail, using the Player’s </w:t>
+      </w:r>
+      <w:proofErr w:type="spellStart"/>
+      <w:r>
+        <w:t>goToJail</w:t>
+      </w:r>
+      <w:proofErr w:type="spellEnd"/>
+      <w:r>
+        <w:t xml:space="preserve"> method.</w:t>
       </w:r>
     </w:p>
     <w:p>
@@ -390,7 +644,39 @@
         <w:ind w:left="1080" w:firstLine="360"/>
       </w:pPr>
       <w:r>
-        <w:t>Properties, like corners, are abstract, but contain significantly more unique code, included additional data members (owner and price), a significantly more complicated landedOn method and an abstract payRent method.  LandedOn checks to see if the Property has an owner.  If not, the Player is asked if he or she would like to purchase the property.  If the Player does, the Player’s funds are checked against the price of the Property; passing this check, the Player’s deeds, funds and assets are updated.  If, on the other hand, the Property is owned and the owner is not the Player, the payRent method, which differs based on the Property type, is called.</w:t>
+        <w:t xml:space="preserve">Properties, like corners, are abstract, but contain significantly more unique code, included additional data members (owner and price), a significantly more complicated </w:t>
+      </w:r>
+      <w:proofErr w:type="spellStart"/>
+      <w:r>
+        <w:t>landedOn</w:t>
+      </w:r>
+      <w:proofErr w:type="spellEnd"/>
+      <w:r>
+        <w:t xml:space="preserve"> method and an abstract </w:t>
+      </w:r>
+      <w:proofErr w:type="spellStart"/>
+      <w:r>
+        <w:t>payRent</w:t>
+      </w:r>
+      <w:proofErr w:type="spellEnd"/>
+      <w:r>
+        <w:t xml:space="preserve"> method.  </w:t>
+      </w:r>
+      <w:proofErr w:type="spellStart"/>
+      <w:r>
+        <w:t>LandedOn</w:t>
+      </w:r>
+      <w:proofErr w:type="spellEnd"/>
+      <w:r>
+        <w:t xml:space="preserve"> checks to see if the Property has an owner.  If not, the Player is asked if he or she would like to purchase the property.  If the Player does, the Player’s funds are checked against the price of the Property; passing this check, the Player’s deeds, funds and assets are updated.  If, on the other hand, the Property is owned and the owner is not the Player, the </w:t>
+      </w:r>
+      <w:proofErr w:type="spellStart"/>
+      <w:r>
+        <w:t>payRent</w:t>
+      </w:r>
+      <w:proofErr w:type="spellEnd"/>
+      <w:r>
+        <w:t xml:space="preserve"> method, which differs based on the Property type, is called.</w:t>
       </w:r>
     </w:p>
     <w:p>
@@ -425,6 +711,7 @@
         <w:ind w:left="1440" w:firstLine="360"/>
       </w:pPr>
       <w:r>
+        <w:lastRenderedPageBreak/>
         <w:t xml:space="preserve">Streets are by far the most complicated Tiles.  They have very numerous data members, which differ unpredictably between one instance and another (you might think, for instance, that a pattern could be found for the amount that each additional upgrade raises the rent, but no such patter exists across all Streets), and thus must be passed as arguments to the constructor.  </w:t>
       </w:r>
     </w:p>
@@ -443,7 +730,23 @@
         <w:t xml:space="preserve">Streets come in groups (represented visually by a colored block in the top quadrant of the tile) and </w:t>
       </w:r>
       <w:r>
-        <w:t xml:space="preserve">each Street’s group must be defined by the setGroup method after all of its members have been instantiated.  Two setGroup methods exist as some groups have two members, some three. </w:t>
+        <w:t xml:space="preserve">each Street’s group must be defined by the </w:t>
+      </w:r>
+      <w:proofErr w:type="spellStart"/>
+      <w:r>
+        <w:t>setGroup</w:t>
+      </w:r>
+      <w:proofErr w:type="spellEnd"/>
+      <w:r>
+        <w:t xml:space="preserve"> method after all of its members have been instantiated.  Two </w:t>
+      </w:r>
+      <w:proofErr w:type="spellStart"/>
+      <w:r>
+        <w:t>setGroup</w:t>
+      </w:r>
+      <w:proofErr w:type="spellEnd"/>
+      <w:r>
+        <w:t xml:space="preserve"> methods exist as some groups have two members, some three. </w:t>
       </w:r>
       <w:r>
         <w:t xml:space="preserve"> </w:t>
@@ -461,7 +764,23 @@
         <w:ind w:left="1440" w:firstLine="360"/>
       </w:pPr>
       <w:r>
-        <w:t>The rent to be paid by the non-owner Player who lands on a Street (thereby calling the payRent method) is determined by whether or not the owner has a monopoly (checked with the checkMonopoly method) on that group and by how many upgrades the Street has.</w:t>
+        <w:t xml:space="preserve">The rent to be paid by the non-owner Player who lands on a Street (thereby calling the </w:t>
+      </w:r>
+      <w:proofErr w:type="spellStart"/>
+      <w:r>
+        <w:t>payRent</w:t>
+      </w:r>
+      <w:proofErr w:type="spellEnd"/>
+      <w:r>
+        <w:t xml:space="preserve"> method) is determined by whether or not the owner has a monopoly (checked with the </w:t>
+      </w:r>
+      <w:proofErr w:type="spellStart"/>
+      <w:r>
+        <w:t>checkMonopoly</w:t>
+      </w:r>
+      <w:proofErr w:type="spellEnd"/>
+      <w:r>
+        <w:t xml:space="preserve"> method) on that group and by how many upgrades the Street has.</w:t>
       </w:r>
     </w:p>
     <w:p>
@@ -493,9 +812,9 @@
         </w:rPr>
       </w:pPr>
       <w:r>
-        <w:lastRenderedPageBreak/>
         <w:t xml:space="preserve">- </w:t>
       </w:r>
+      <w:proofErr w:type="spellStart"/>
       <w:r>
         <w:rPr>
           <w:i/>
@@ -503,6 +822,7 @@
         </w:rPr>
         <w:t>RailRoad</w:t>
       </w:r>
+      <w:proofErr w:type="spellEnd"/>
     </w:p>
     <w:p>
       <w:pPr>
@@ -510,103 +830,2310 @@
       </w:pPr>
       <w:r>
         <w:tab/>
-        <w:t xml:space="preserve">RailRoads are similar to Streets, but cannot be upgraded.  Their payRent method </w:t>
-      </w:r>
-      <w:r>
-        <w:t xml:space="preserve">works similarly to Streets’, in that it’s </w:t>
+      </w:r>
+      <w:proofErr w:type="spellStart"/>
+      <w:r>
+        <w:t>RailRoads</w:t>
+      </w:r>
+      <w:proofErr w:type="spellEnd"/>
+      <w:r>
+        <w:t xml:space="preserve"> are similar to Streets, but cannot be upgraded.  Their </w:t>
+      </w:r>
+      <w:proofErr w:type="spellStart"/>
+      <w:r>
+        <w:t>payRent</w:t>
+      </w:r>
+      <w:proofErr w:type="spellEnd"/>
+      <w:r>
+        <w:t xml:space="preserve"> method </w:t>
+      </w:r>
+      <w:r>
+        <w:t xml:space="preserve">works similarly to Streets’, in that </w:t>
+      </w:r>
+      <w:proofErr w:type="gramStart"/>
+      <w:r>
+        <w:t>it’s</w:t>
+      </w:r>
+      <w:proofErr w:type="gramEnd"/>
+      <w:r>
+        <w:t xml:space="preserve"> </w:t>
+      </w:r>
+      <w:r>
+        <w:t xml:space="preserve">toll is also based upon how many other like Properties the owner owns.  In this case, however, because all </w:t>
+      </w:r>
+      <w:proofErr w:type="spellStart"/>
+      <w:r>
+        <w:t>RailRoads</w:t>
+      </w:r>
+      <w:proofErr w:type="spellEnd"/>
+      <w:r>
+        <w:t xml:space="preserve"> are of the type </w:t>
+      </w:r>
+      <w:proofErr w:type="spellStart"/>
+      <w:r>
+        <w:t>RailRoad</w:t>
+      </w:r>
+      <w:proofErr w:type="spellEnd"/>
+      <w:r>
+        <w:t xml:space="preserve">, rather than taking an additional step to group them together, we can simply check to see how many </w:t>
+      </w:r>
+      <w:proofErr w:type="spellStart"/>
+      <w:r>
+        <w:t>RailRoads</w:t>
+      </w:r>
+      <w:proofErr w:type="spellEnd"/>
+      <w:r>
+        <w:t xml:space="preserve"> are included amongst the Player’s deeds.</w:t>
+      </w:r>
+    </w:p>
+    <w:p>
+      <w:pPr>
+        <w:ind w:left="1440"/>
+      </w:pPr>
+      <w:r>
+        <w:t xml:space="preserve">- </w:t>
+      </w:r>
+      <w:r>
+        <w:rPr>
+          <w:i/>
+          <w:iCs/>
+        </w:rPr>
+        <w:t>Utility</w:t>
+      </w:r>
+    </w:p>
+    <w:p>
+      <w:pPr>
+        <w:ind w:left="1440"/>
+      </w:pPr>
+      <w:r>
+        <w:tab/>
+      </w:r>
+      <w:proofErr w:type="gramStart"/>
+      <w:r>
+        <w:t xml:space="preserve">Very similar to </w:t>
+      </w:r>
+      <w:proofErr w:type="spellStart"/>
+      <w:r>
+        <w:t>RaidRoads</w:t>
+      </w:r>
+      <w:proofErr w:type="spellEnd"/>
+      <w:r>
+        <w:t>.</w:t>
+      </w:r>
+      <w:proofErr w:type="gramEnd"/>
+      <w:r>
+        <w:t xml:space="preserve">  There are two utilities, they cannot be upgraded and their rent goes up if one Player owns both.</w:t>
+      </w:r>
+      <w:r>
+        <w:t xml:space="preserve">  As with </w:t>
+      </w:r>
+      <w:proofErr w:type="spellStart"/>
+      <w:r>
+        <w:t>RailRoads</w:t>
+      </w:r>
+      <w:proofErr w:type="spellEnd"/>
+      <w:r>
+        <w:t>, Utilities’ rents go up if their owner owns both of them.</w:t>
+      </w:r>
+    </w:p>
+    <w:p>
+      <w:pPr>
+        <w:pStyle w:val="ListParagraph"/>
+        <w:numPr>
+          <w:ilvl w:val="0"/>
+          <w:numId w:val="1"/>
+        </w:numPr>
+        <w:rPr>
+          <w:i/>
+          <w:iCs/>
+          <w:sz w:val="28"/>
+          <w:szCs w:val="24"/>
+        </w:rPr>
+      </w:pPr>
+      <w:proofErr w:type="spellStart"/>
+      <w:r>
+        <w:rPr>
+          <w:i/>
+          <w:iCs/>
+          <w:sz w:val="28"/>
+          <w:szCs w:val="24"/>
+        </w:rPr>
+        <w:t>TaxTile</w:t>
+      </w:r>
+      <w:proofErr w:type="spellEnd"/>
+    </w:p>
+    <w:p>
+      <w:pPr>
+        <w:pStyle w:val="ListParagraph"/>
+        <w:ind w:left="1080" w:firstLine="360"/>
+      </w:pPr>
+      <w:proofErr w:type="spellStart"/>
+      <w:proofErr w:type="gramStart"/>
+      <w:r>
+        <w:t>TaxTiles</w:t>
+      </w:r>
+      <w:proofErr w:type="spellEnd"/>
+      <w:r>
+        <w:t>,</w:t>
+      </w:r>
+      <w:proofErr w:type="gramEnd"/>
+      <w:r>
+        <w:t xml:space="preserve"> like Corners and </w:t>
+      </w:r>
+      <w:proofErr w:type="spellStart"/>
+      <w:r>
+        <w:t>CarTiles</w:t>
+      </w:r>
+      <w:proofErr w:type="spellEnd"/>
+      <w:r>
+        <w:t xml:space="preserve"> </w:t>
+      </w:r>
+      <w:r>
+        <w:t xml:space="preserve">cannot be purchased.  Their </w:t>
+      </w:r>
+      <w:proofErr w:type="spellStart"/>
+      <w:r>
+        <w:t>landedOn</w:t>
+      </w:r>
+      <w:proofErr w:type="spellEnd"/>
+      <w:r>
+        <w:t xml:space="preserve"> method checks to see which kind of the two </w:t>
+      </w:r>
+      <w:proofErr w:type="spellStart"/>
+      <w:r>
+        <w:t>TaxTypes</w:t>
+      </w:r>
+      <w:proofErr w:type="spellEnd"/>
+      <w:r>
+        <w:t xml:space="preserve"> (an </w:t>
+      </w:r>
+      <w:proofErr w:type="spellStart"/>
+      <w:r>
+        <w:t>enum</w:t>
+      </w:r>
+      <w:proofErr w:type="spellEnd"/>
+      <w:r>
+        <w:t xml:space="preserve"> type) the </w:t>
+      </w:r>
+      <w:proofErr w:type="spellStart"/>
+      <w:r>
+        <w:t>TaxTile</w:t>
+      </w:r>
+      <w:proofErr w:type="spellEnd"/>
+      <w:r>
+        <w:t xml:space="preserve"> is.  If it’s LUXURY, the Player must simply pay $75.  Otherwise, the </w:t>
+      </w:r>
+      <w:r>
+        <w:rPr>
+          <w:rFonts w:asciiTheme="majorBidi" w:hAnsiTheme="majorBidi" w:cstheme="majorBidi"/>
+          <w:szCs w:val="24"/>
+        </w:rPr>
+        <w:t>Player</w:t>
+      </w:r>
+      <w:r>
+        <w:rPr>
+          <w:rFonts w:asciiTheme="majorBidi" w:hAnsiTheme="majorBidi" w:cstheme="majorBidi"/>
+          <w:szCs w:val="24"/>
+        </w:rPr>
+        <w:t xml:space="preserve"> </w:t>
+      </w:r>
+      <w:r>
+        <w:rPr>
+          <w:rFonts w:asciiTheme="majorBidi" w:hAnsiTheme="majorBidi" w:cstheme="majorBidi"/>
+          <w:szCs w:val="24"/>
+        </w:rPr>
+        <w:t>is asked if he or she</w:t>
+      </w:r>
+      <w:r>
+        <w:rPr>
+          <w:rFonts w:asciiTheme="majorBidi" w:hAnsiTheme="majorBidi" w:cstheme="majorBidi"/>
+          <w:szCs w:val="24"/>
+        </w:rPr>
+        <w:t xml:space="preserve"> wants to pay $200 or 10% of his </w:t>
+      </w:r>
+      <w:r>
+        <w:rPr>
+          <w:rFonts w:asciiTheme="majorBidi" w:hAnsiTheme="majorBidi" w:cstheme="majorBidi"/>
+          <w:szCs w:val="24"/>
+        </w:rPr>
+        <w:t xml:space="preserve">or her </w:t>
+      </w:r>
+      <w:r>
+        <w:rPr>
+          <w:rFonts w:asciiTheme="majorBidi" w:hAnsiTheme="majorBidi" w:cstheme="majorBidi"/>
+          <w:szCs w:val="24"/>
+        </w:rPr>
+        <w:t>tota</w:t>
+      </w:r>
+      <w:r>
+        <w:rPr>
+          <w:rFonts w:asciiTheme="majorBidi" w:hAnsiTheme="majorBidi" w:cstheme="majorBidi"/>
+          <w:szCs w:val="24"/>
+        </w:rPr>
+        <w:t xml:space="preserve">l worth.  In the Monopoly board </w:t>
+      </w:r>
+      <w:r>
+        <w:rPr>
+          <w:rFonts w:asciiTheme="majorBidi" w:hAnsiTheme="majorBidi" w:cstheme="majorBidi"/>
+          <w:szCs w:val="24"/>
+        </w:rPr>
+        <w:lastRenderedPageBreak/>
+        <w:t xml:space="preserve">game, the rule is, you’re not allowed to calculate your total worth, which is the sum of your cash and the value of all your properties, houses and hotels, until after you’ve made this decision.  Thus, in my version of the game, while the Player class keeps track of </w:t>
+      </w:r>
+      <w:proofErr w:type="spellStart"/>
+      <w:r>
+        <w:rPr>
+          <w:rFonts w:asciiTheme="majorBidi" w:hAnsiTheme="majorBidi" w:cstheme="majorBidi"/>
+          <w:szCs w:val="24"/>
+        </w:rPr>
+        <w:t>nonCashAssets</w:t>
+      </w:r>
+      <w:proofErr w:type="spellEnd"/>
+      <w:r>
+        <w:rPr>
+          <w:rFonts w:asciiTheme="majorBidi" w:hAnsiTheme="majorBidi" w:cstheme="majorBidi"/>
+          <w:szCs w:val="24"/>
+        </w:rPr>
+        <w:t xml:space="preserve"> and funds and will total them when its </w:t>
+      </w:r>
+      <w:proofErr w:type="spellStart"/>
+      <w:r>
+        <w:rPr>
+          <w:rFonts w:asciiTheme="majorBidi" w:hAnsiTheme="majorBidi" w:cstheme="majorBidi"/>
+          <w:szCs w:val="24"/>
+        </w:rPr>
+        <w:t>getTotalWorth</w:t>
+      </w:r>
+      <w:proofErr w:type="spellEnd"/>
+      <w:r>
+        <w:rPr>
+          <w:rFonts w:asciiTheme="majorBidi" w:hAnsiTheme="majorBidi" w:cstheme="majorBidi"/>
+          <w:szCs w:val="24"/>
+        </w:rPr>
+        <w:t xml:space="preserve"> function is called, this value is only ever shown after a player chooses the 10% option.  </w:t>
+      </w:r>
+      <w:r>
+        <w:t xml:space="preserve"> </w:t>
+      </w:r>
+    </w:p>
+    <w:p>
+      <w:pPr>
+        <w:rPr>
+          <w:rFonts w:asciiTheme="majorBidi" w:hAnsiTheme="majorBidi" w:cstheme="majorBidi"/>
+          <w:b/>
+          <w:bCs/>
+          <w:sz w:val="32"/>
+          <w:szCs w:val="32"/>
+        </w:rPr>
+      </w:pPr>
+      <w:r>
+        <w:rPr>
+          <w:rFonts w:asciiTheme="majorBidi" w:hAnsiTheme="majorBidi" w:cstheme="majorBidi"/>
+          <w:b/>
+          <w:bCs/>
+          <w:sz w:val="32"/>
+          <w:szCs w:val="32"/>
+        </w:rPr>
+        <w:t xml:space="preserve">Panels </w:t>
+      </w:r>
+    </w:p>
+    <w:p>
+      <w:pPr>
+        <w:rPr>
+          <w:rFonts w:asciiTheme="majorBidi" w:hAnsiTheme="majorBidi" w:cstheme="majorBidi"/>
+          <w:szCs w:val="24"/>
+        </w:rPr>
+      </w:pPr>
+      <w:r>
+        <w:rPr>
+          <w:rFonts w:asciiTheme="majorBidi" w:hAnsiTheme="majorBidi" w:cstheme="majorBidi"/>
+          <w:szCs w:val="24"/>
+        </w:rPr>
+        <w:tab/>
+        <w:t xml:space="preserve">There are three views corresponding to the Tile objects, </w:t>
+      </w:r>
+      <w:proofErr w:type="spellStart"/>
+      <w:r>
+        <w:rPr>
+          <w:rFonts w:asciiTheme="majorBidi" w:hAnsiTheme="majorBidi" w:cstheme="majorBidi"/>
+          <w:szCs w:val="24"/>
+        </w:rPr>
+        <w:t>CornerPanels</w:t>
+      </w:r>
+      <w:proofErr w:type="spellEnd"/>
+      <w:r>
+        <w:rPr>
+          <w:rFonts w:asciiTheme="majorBidi" w:hAnsiTheme="majorBidi" w:cstheme="majorBidi"/>
+          <w:szCs w:val="24"/>
+        </w:rPr>
+        <w:t xml:space="preserve">, </w:t>
+      </w:r>
+      <w:proofErr w:type="spellStart"/>
+      <w:r>
+        <w:rPr>
+          <w:rFonts w:asciiTheme="majorBidi" w:hAnsiTheme="majorBidi" w:cstheme="majorBidi"/>
+          <w:szCs w:val="24"/>
+        </w:rPr>
+        <w:t>PropertyPanels</w:t>
+      </w:r>
+      <w:proofErr w:type="spellEnd"/>
+      <w:r>
+        <w:rPr>
+          <w:rFonts w:asciiTheme="majorBidi" w:hAnsiTheme="majorBidi" w:cstheme="majorBidi"/>
+          <w:szCs w:val="24"/>
+        </w:rPr>
+        <w:t xml:space="preserve"> and </w:t>
+      </w:r>
+      <w:proofErr w:type="spellStart"/>
+      <w:r>
+        <w:rPr>
+          <w:rFonts w:asciiTheme="majorBidi" w:hAnsiTheme="majorBidi" w:cstheme="majorBidi"/>
+          <w:szCs w:val="24"/>
+        </w:rPr>
+        <w:t>StreetPanels</w:t>
+      </w:r>
+      <w:proofErr w:type="spellEnd"/>
+      <w:r>
+        <w:rPr>
+          <w:rFonts w:asciiTheme="majorBidi" w:hAnsiTheme="majorBidi" w:cstheme="majorBidi"/>
+          <w:szCs w:val="24"/>
+        </w:rPr>
+        <w:t xml:space="preserve">.  Each of these extends </w:t>
+      </w:r>
+      <w:proofErr w:type="spellStart"/>
+      <w:r>
+        <w:rPr>
+          <w:rFonts w:asciiTheme="majorBidi" w:hAnsiTheme="majorBidi" w:cstheme="majorBidi"/>
+          <w:szCs w:val="24"/>
+        </w:rPr>
+        <w:t>JPanel</w:t>
+      </w:r>
+      <w:proofErr w:type="spellEnd"/>
+      <w:r>
+        <w:rPr>
+          <w:rFonts w:asciiTheme="majorBidi" w:hAnsiTheme="majorBidi" w:cstheme="majorBidi"/>
+          <w:szCs w:val="24"/>
+        </w:rPr>
+        <w:t xml:space="preserve">, has a limited number of data members (String name, </w:t>
+      </w:r>
+      <w:proofErr w:type="spellStart"/>
+      <w:r>
+        <w:rPr>
+          <w:rFonts w:asciiTheme="majorBidi" w:hAnsiTheme="majorBidi" w:cstheme="majorBidi"/>
+          <w:szCs w:val="24"/>
+        </w:rPr>
+        <w:t>int</w:t>
+      </w:r>
+      <w:proofErr w:type="spellEnd"/>
+      <w:r>
+        <w:rPr>
+          <w:rFonts w:asciiTheme="majorBidi" w:hAnsiTheme="majorBidi" w:cstheme="majorBidi"/>
+          <w:szCs w:val="24"/>
+        </w:rPr>
+        <w:t xml:space="preserve"> width, height angle, and the array list of guests), which are passed as arguments to the constructor by the Tile to which each Panel corresponds.  Each Tile, upon instantiation, in turn instantiates a corresponding Panel, to which it passes itself as an argument, allowing the Panel to set its data members in accordance with the Tile’s properties.  </w:t>
+      </w:r>
+    </w:p>
+    <w:p>
+      <w:pPr>
+        <w:ind w:firstLine="720"/>
+        <w:rPr>
+          <w:rFonts w:asciiTheme="majorBidi" w:hAnsiTheme="majorBidi" w:cstheme="majorBidi"/>
+          <w:szCs w:val="24"/>
+        </w:rPr>
+      </w:pPr>
+      <w:r>
+        <w:rPr>
+          <w:rFonts w:asciiTheme="majorBidi" w:hAnsiTheme="majorBidi" w:cstheme="majorBidi"/>
+          <w:szCs w:val="24"/>
+        </w:rPr>
+        <w:t xml:space="preserve">Because the Panels must be rotated as they wrap around the outer edge of the game board, they must have an assigned rotational angle, based on their position on the board.  This angle is calculated from the corresponding Tile’s “number.”  Each row is made up of ten tiles.  If a Tile has a number of 14, it must be on the left side of the board and thus must be rotated 90 degrees.  </w:t>
+      </w:r>
+    </w:p>
+    <w:p>
+      <w:pPr>
+        <w:ind w:firstLine="720"/>
+        <w:rPr>
+          <w:rFonts w:asciiTheme="majorBidi" w:hAnsiTheme="majorBidi" w:cstheme="majorBidi"/>
+          <w:szCs w:val="24"/>
+        </w:rPr>
+      </w:pPr>
+      <w:r>
+        <w:rPr>
+          <w:rFonts w:asciiTheme="majorBidi" w:hAnsiTheme="majorBidi" w:cstheme="majorBidi"/>
+          <w:szCs w:val="24"/>
+        </w:rPr>
+        <w:t xml:space="preserve">The </w:t>
+      </w:r>
+      <w:proofErr w:type="spellStart"/>
+      <w:r>
+        <w:rPr>
+          <w:rFonts w:asciiTheme="majorBidi" w:hAnsiTheme="majorBidi" w:cstheme="majorBidi"/>
+          <w:szCs w:val="24"/>
+        </w:rPr>
+        <w:t>paintComponent</w:t>
+      </w:r>
+      <w:proofErr w:type="spellEnd"/>
+      <w:r>
+        <w:rPr>
+          <w:rFonts w:asciiTheme="majorBidi" w:hAnsiTheme="majorBidi" w:cstheme="majorBidi"/>
+          <w:szCs w:val="24"/>
+        </w:rPr>
+        <w:t xml:space="preserve"> of each Panel rotates and translates the coordinates, draws rectangles or appropriate size and orientation, draws the icon of each guest occupying the Panel’s Tile and draws the name of the Tile.  The placement of the Tile’s name differs depending on the type of Panel and </w:t>
+      </w:r>
+      <w:proofErr w:type="spellStart"/>
+      <w:r>
+        <w:rPr>
+          <w:rFonts w:asciiTheme="majorBidi" w:hAnsiTheme="majorBidi" w:cstheme="majorBidi"/>
+          <w:szCs w:val="24"/>
+        </w:rPr>
+        <w:t>StreetPanels</w:t>
+      </w:r>
+      <w:proofErr w:type="spellEnd"/>
+      <w:r>
+        <w:rPr>
+          <w:rFonts w:asciiTheme="majorBidi" w:hAnsiTheme="majorBidi" w:cstheme="majorBidi"/>
+          <w:szCs w:val="24"/>
+        </w:rPr>
+        <w:t xml:space="preserve"> additionally have smaller, colored rectangles in their upper quadrants.  The variation between these types of Panels is slight, thus, a strong case could be made for a restructuring of the code to include a class hierarchy, such that one </w:t>
+      </w:r>
+      <w:proofErr w:type="spellStart"/>
+      <w:r>
+        <w:rPr>
+          <w:rFonts w:asciiTheme="majorBidi" w:hAnsiTheme="majorBidi" w:cstheme="majorBidi"/>
+          <w:szCs w:val="24"/>
+        </w:rPr>
+        <w:t>TilePanel</w:t>
+      </w:r>
+      <w:proofErr w:type="spellEnd"/>
+      <w:r>
+        <w:rPr>
+          <w:rFonts w:asciiTheme="majorBidi" w:hAnsiTheme="majorBidi" w:cstheme="majorBidi"/>
+          <w:szCs w:val="24"/>
+        </w:rPr>
+        <w:t xml:space="preserve"> would include all of the repeated </w:t>
+      </w:r>
+      <w:proofErr w:type="spellStart"/>
+      <w:r>
+        <w:rPr>
+          <w:rFonts w:asciiTheme="majorBidi" w:hAnsiTheme="majorBidi" w:cstheme="majorBidi"/>
+          <w:szCs w:val="24"/>
+        </w:rPr>
+        <w:t>paintComponent</w:t>
+      </w:r>
+      <w:proofErr w:type="spellEnd"/>
+      <w:r>
+        <w:rPr>
+          <w:rFonts w:asciiTheme="majorBidi" w:hAnsiTheme="majorBidi" w:cstheme="majorBidi"/>
+          <w:szCs w:val="24"/>
+        </w:rPr>
+        <w:t xml:space="preserve"> methods and the Corner-, Property-, and </w:t>
+      </w:r>
+      <w:proofErr w:type="spellStart"/>
+      <w:r>
+        <w:rPr>
+          <w:rFonts w:asciiTheme="majorBidi" w:hAnsiTheme="majorBidi" w:cstheme="majorBidi"/>
+          <w:szCs w:val="24"/>
+        </w:rPr>
+        <w:t>StreetPanels</w:t>
+      </w:r>
+      <w:proofErr w:type="spellEnd"/>
+      <w:r>
+        <w:rPr>
+          <w:rFonts w:asciiTheme="majorBidi" w:hAnsiTheme="majorBidi" w:cstheme="majorBidi"/>
+          <w:szCs w:val="24"/>
+        </w:rPr>
+        <w:t xml:space="preserve"> would extend this class, including an additional </w:t>
+      </w:r>
+      <w:proofErr w:type="spellStart"/>
+      <w:r>
+        <w:rPr>
+          <w:rFonts w:asciiTheme="majorBidi" w:hAnsiTheme="majorBidi" w:cstheme="majorBidi"/>
+          <w:szCs w:val="24"/>
+        </w:rPr>
+        <w:t>paintComponent</w:t>
+      </w:r>
+      <w:proofErr w:type="spellEnd"/>
+      <w:r>
+        <w:rPr>
+          <w:rFonts w:asciiTheme="majorBidi" w:hAnsiTheme="majorBidi" w:cstheme="majorBidi"/>
+          <w:szCs w:val="24"/>
+        </w:rPr>
+        <w:t xml:space="preserve">, which would call its parent </w:t>
+      </w:r>
+      <w:proofErr w:type="spellStart"/>
+      <w:r>
+        <w:rPr>
+          <w:rFonts w:asciiTheme="majorBidi" w:hAnsiTheme="majorBidi" w:cstheme="majorBidi"/>
+          <w:szCs w:val="24"/>
+        </w:rPr>
+        <w:t>paintComponent</w:t>
+      </w:r>
+      <w:proofErr w:type="spellEnd"/>
+      <w:r>
+        <w:rPr>
+          <w:rFonts w:asciiTheme="majorBidi" w:hAnsiTheme="majorBidi" w:cstheme="majorBidi"/>
+          <w:szCs w:val="24"/>
+        </w:rPr>
+        <w:t xml:space="preserve">, and then draw its name and colored box where appropriate.  Again, due to time limitations the parent </w:t>
+      </w:r>
+      <w:proofErr w:type="spellStart"/>
+      <w:r>
+        <w:rPr>
+          <w:rFonts w:asciiTheme="majorBidi" w:hAnsiTheme="majorBidi" w:cstheme="majorBidi"/>
+          <w:szCs w:val="24"/>
+        </w:rPr>
+        <w:t>TilePanel</w:t>
+      </w:r>
+      <w:proofErr w:type="spellEnd"/>
+      <w:r>
+        <w:rPr>
+          <w:rFonts w:asciiTheme="majorBidi" w:hAnsiTheme="majorBidi" w:cstheme="majorBidi"/>
+          <w:szCs w:val="24"/>
+        </w:rPr>
+        <w:t xml:space="preserve"> was not implemented.  I managed to collapse the more numerous types of Panels I’d originally created into the three classes used here, but the addition of the </w:t>
+      </w:r>
+      <w:proofErr w:type="spellStart"/>
+      <w:r>
+        <w:rPr>
+          <w:rFonts w:asciiTheme="majorBidi" w:hAnsiTheme="majorBidi" w:cstheme="majorBidi"/>
+          <w:szCs w:val="24"/>
+        </w:rPr>
+        <w:t>TilePanel</w:t>
+      </w:r>
+      <w:proofErr w:type="spellEnd"/>
+      <w:r>
+        <w:rPr>
+          <w:rFonts w:asciiTheme="majorBidi" w:hAnsiTheme="majorBidi" w:cstheme="majorBidi"/>
+          <w:szCs w:val="24"/>
+        </w:rPr>
+        <w:t xml:space="preserve"> introduced bugs that I could not fix quickly enough.</w:t>
+      </w:r>
+    </w:p>
+    <w:p>
+      <w:pPr>
+        <w:rPr>
+          <w:rFonts w:asciiTheme="majorBidi" w:hAnsiTheme="majorBidi" w:cstheme="majorBidi"/>
+          <w:i/>
+          <w:iCs/>
+          <w:sz w:val="28"/>
+          <w:szCs w:val="28"/>
+        </w:rPr>
+      </w:pPr>
+      <w:proofErr w:type="spellStart"/>
+      <w:proofErr w:type="gramStart"/>
+      <w:r>
+        <w:rPr>
+          <w:rFonts w:asciiTheme="majorBidi" w:hAnsiTheme="majorBidi" w:cstheme="majorBidi"/>
+          <w:i/>
+          <w:iCs/>
+          <w:sz w:val="28"/>
+          <w:szCs w:val="28"/>
+        </w:rPr>
+        <w:t>setUpBoard</w:t>
+      </w:r>
+      <w:proofErr w:type="spellEnd"/>
+      <w:proofErr w:type="gramEnd"/>
+    </w:p>
+    <w:p>
+      <w:pPr>
+        <w:rPr>
+          <w:rFonts w:asciiTheme="majorBidi" w:hAnsiTheme="majorBidi" w:cstheme="majorBidi"/>
+          <w:szCs w:val="24"/>
+        </w:rPr>
+      </w:pPr>
+      <w:r>
+        <w:rPr>
+          <w:rFonts w:asciiTheme="majorBidi" w:hAnsiTheme="majorBidi" w:cstheme="majorBidi"/>
+          <w:i/>
+          <w:iCs/>
+          <w:sz w:val="28"/>
+          <w:szCs w:val="28"/>
+        </w:rPr>
+        <w:tab/>
+      </w:r>
+      <w:proofErr w:type="spellStart"/>
+      <w:r>
+        <w:rPr>
+          <w:rFonts w:asciiTheme="majorBidi" w:hAnsiTheme="majorBidi" w:cstheme="majorBidi"/>
+          <w:szCs w:val="24"/>
+        </w:rPr>
+        <w:t>SetUpBoard</w:t>
+      </w:r>
+      <w:proofErr w:type="spellEnd"/>
+      <w:r>
+        <w:rPr>
+          <w:rFonts w:asciiTheme="majorBidi" w:hAnsiTheme="majorBidi" w:cstheme="majorBidi"/>
+          <w:szCs w:val="24"/>
+        </w:rPr>
+        <w:t xml:space="preserve"> is a static method found in the Monopoly.java, a file which is generally responsible for the higher level setup of the game board and thus serves as something between a model and view for Tiles.  After defining some custom Colors, </w:t>
+      </w:r>
+      <w:proofErr w:type="spellStart"/>
+      <w:r>
+        <w:rPr>
+          <w:rFonts w:asciiTheme="majorBidi" w:hAnsiTheme="majorBidi" w:cstheme="majorBidi"/>
+          <w:szCs w:val="24"/>
+        </w:rPr>
+        <w:t>setUpBoard</w:t>
+      </w:r>
+      <w:proofErr w:type="spellEnd"/>
+      <w:r>
+        <w:rPr>
+          <w:rFonts w:asciiTheme="majorBidi" w:hAnsiTheme="majorBidi" w:cstheme="majorBidi"/>
+          <w:szCs w:val="24"/>
+        </w:rPr>
+        <w:t xml:space="preserve"> goes through the tedious process of instantiating each Tile, individually, which unfortunately can’t be expedited, as noted above, because the properties of the Streets in particular follow no pattern and must be </w:t>
+      </w:r>
+      <w:r>
+        <w:rPr>
+          <w:rFonts w:asciiTheme="majorBidi" w:hAnsiTheme="majorBidi" w:cstheme="majorBidi"/>
+          <w:szCs w:val="24"/>
+        </w:rPr>
+        <w:lastRenderedPageBreak/>
+        <w:t xml:space="preserve">hard coded.  Each Tile is added to an array list, which the Player will reference to get his or her position on the board.  This array list is then loaded in four pieces to four larger </w:t>
+      </w:r>
+      <w:proofErr w:type="spellStart"/>
+      <w:r>
+        <w:rPr>
+          <w:rFonts w:asciiTheme="majorBidi" w:hAnsiTheme="majorBidi" w:cstheme="majorBidi"/>
+          <w:szCs w:val="24"/>
+        </w:rPr>
+        <w:t>JPanels</w:t>
+      </w:r>
+      <w:proofErr w:type="spellEnd"/>
+      <w:r>
+        <w:rPr>
+          <w:rFonts w:asciiTheme="majorBidi" w:hAnsiTheme="majorBidi" w:cstheme="majorBidi"/>
+          <w:szCs w:val="24"/>
+        </w:rPr>
+        <w:t xml:space="preserve">.  Each of those four panels is loaded into a larger </w:t>
+      </w:r>
+      <w:proofErr w:type="spellStart"/>
+      <w:r>
+        <w:rPr>
+          <w:rFonts w:asciiTheme="majorBidi" w:hAnsiTheme="majorBidi" w:cstheme="majorBidi"/>
+          <w:szCs w:val="24"/>
+        </w:rPr>
+        <w:t>gameboard</w:t>
+      </w:r>
+      <w:proofErr w:type="spellEnd"/>
+      <w:r>
+        <w:rPr>
+          <w:rFonts w:asciiTheme="majorBidi" w:hAnsiTheme="majorBidi" w:cstheme="majorBidi"/>
+          <w:szCs w:val="24"/>
+        </w:rPr>
+        <w:t xml:space="preserve"> </w:t>
+      </w:r>
+      <w:proofErr w:type="spellStart"/>
+      <w:r>
+        <w:rPr>
+          <w:rFonts w:asciiTheme="majorBidi" w:hAnsiTheme="majorBidi" w:cstheme="majorBidi"/>
+          <w:szCs w:val="24"/>
+        </w:rPr>
+        <w:t>JPanel</w:t>
+      </w:r>
+      <w:proofErr w:type="spellEnd"/>
+      <w:r>
+        <w:rPr>
+          <w:rFonts w:asciiTheme="majorBidi" w:hAnsiTheme="majorBidi" w:cstheme="majorBidi"/>
+          <w:szCs w:val="24"/>
+        </w:rPr>
+        <w:t xml:space="preserve">, which is the component that will directly be loaded into the </w:t>
+      </w:r>
+      <w:proofErr w:type="spellStart"/>
+      <w:r>
+        <w:rPr>
+          <w:rFonts w:asciiTheme="majorBidi" w:hAnsiTheme="majorBidi" w:cstheme="majorBidi"/>
+          <w:szCs w:val="24"/>
+        </w:rPr>
+        <w:t>JFrame</w:t>
+      </w:r>
+      <w:proofErr w:type="spellEnd"/>
+      <w:r>
+        <w:rPr>
+          <w:rFonts w:asciiTheme="majorBidi" w:hAnsiTheme="majorBidi" w:cstheme="majorBidi"/>
+          <w:szCs w:val="24"/>
+        </w:rPr>
+        <w:t xml:space="preserve">.  </w:t>
+      </w:r>
+    </w:p>
+    <w:p>
+      <w:pPr>
+        <w:rPr>
+          <w:rFonts w:asciiTheme="majorBidi" w:hAnsiTheme="majorBidi" w:cstheme="majorBidi"/>
+          <w:szCs w:val="24"/>
+        </w:rPr>
+      </w:pPr>
+    </w:p>
+    <w:p>
+      <w:pPr>
+        <w:rPr>
+          <w:rFonts w:asciiTheme="majorBidi" w:hAnsiTheme="majorBidi" w:cstheme="majorBidi"/>
+          <w:b/>
+          <w:bCs/>
+          <w:i/>
+          <w:iCs/>
+          <w:sz w:val="32"/>
+          <w:szCs w:val="32"/>
+        </w:rPr>
+      </w:pPr>
+      <w:r>
+        <w:rPr>
+          <w:rFonts w:asciiTheme="majorBidi" w:hAnsiTheme="majorBidi" w:cstheme="majorBidi"/>
+          <w:b/>
+          <w:bCs/>
+          <w:sz w:val="32"/>
+          <w:szCs w:val="32"/>
+        </w:rPr>
+        <w:t xml:space="preserve">Players and Their View </w:t>
+      </w:r>
+      <w:r>
+        <w:rPr>
+          <w:rFonts w:asciiTheme="majorBidi" w:hAnsiTheme="majorBidi" w:cstheme="majorBidi"/>
+          <w:b/>
+          <w:bCs/>
+          <w:i/>
+          <w:iCs/>
+          <w:sz w:val="32"/>
+          <w:szCs w:val="32"/>
+        </w:rPr>
+        <w:t xml:space="preserve">  </w:t>
+      </w:r>
+    </w:p>
+    <w:p>
+      <w:pPr>
+        <w:rPr>
+          <w:rFonts w:asciiTheme="majorBidi" w:hAnsiTheme="majorBidi" w:cstheme="majorBidi"/>
+          <w:szCs w:val="24"/>
+        </w:rPr>
+      </w:pPr>
+      <w:r>
+        <w:rPr>
+          <w:rFonts w:asciiTheme="majorBidi" w:hAnsiTheme="majorBidi" w:cstheme="majorBidi"/>
+          <w:sz w:val="32"/>
+          <w:szCs w:val="32"/>
+        </w:rPr>
+        <w:tab/>
+      </w:r>
+      <w:r>
+        <w:rPr>
+          <w:rFonts w:asciiTheme="majorBidi" w:hAnsiTheme="majorBidi" w:cstheme="majorBidi"/>
+          <w:szCs w:val="24"/>
+        </w:rPr>
+        <w:t xml:space="preserve">The final major classes are the Player and </w:t>
+      </w:r>
+      <w:proofErr w:type="spellStart"/>
+      <w:r>
+        <w:rPr>
+          <w:rFonts w:asciiTheme="majorBidi" w:hAnsiTheme="majorBidi" w:cstheme="majorBidi"/>
+          <w:szCs w:val="24"/>
+        </w:rPr>
+        <w:t>ControlPanel</w:t>
+      </w:r>
+      <w:proofErr w:type="spellEnd"/>
+      <w:r>
+        <w:rPr>
+          <w:rFonts w:asciiTheme="majorBidi" w:hAnsiTheme="majorBidi" w:cstheme="majorBidi"/>
+          <w:szCs w:val="24"/>
+        </w:rPr>
+        <w:t xml:space="preserve">.  In a not entirely obvious way, the </w:t>
+      </w:r>
+      <w:proofErr w:type="spellStart"/>
+      <w:r>
+        <w:rPr>
+          <w:rFonts w:asciiTheme="majorBidi" w:hAnsiTheme="majorBidi" w:cstheme="majorBidi"/>
+          <w:szCs w:val="24"/>
+        </w:rPr>
+        <w:t>ControlPanel</w:t>
+      </w:r>
+      <w:proofErr w:type="spellEnd"/>
+      <w:r>
+        <w:rPr>
+          <w:rFonts w:asciiTheme="majorBidi" w:hAnsiTheme="majorBidi" w:cstheme="majorBidi"/>
+          <w:szCs w:val="24"/>
+        </w:rPr>
+        <w:t xml:space="preserve"> could be seen as the view (though it’s a controller as well) of the Player model/controller.  </w:t>
+      </w:r>
+    </w:p>
+    <w:p>
+      <w:pPr>
+        <w:pStyle w:val="ListParagraph"/>
+        <w:numPr>
+          <w:ilvl w:val="0"/>
+          <w:numId w:val="2"/>
+        </w:numPr>
+        <w:rPr>
+          <w:rFonts w:asciiTheme="majorBidi" w:hAnsiTheme="majorBidi" w:cstheme="majorBidi"/>
+          <w:i/>
+          <w:iCs/>
+          <w:szCs w:val="24"/>
+        </w:rPr>
+      </w:pPr>
+      <w:r>
+        <w:rPr>
+          <w:rFonts w:asciiTheme="majorBidi" w:hAnsiTheme="majorBidi" w:cstheme="majorBidi"/>
+          <w:i/>
+          <w:iCs/>
+          <w:sz w:val="28"/>
+          <w:szCs w:val="28"/>
+        </w:rPr>
+        <w:t>Player</w:t>
+      </w:r>
+    </w:p>
+    <w:p>
+      <w:pPr>
+        <w:ind w:left="720" w:firstLine="720"/>
+        <w:rPr>
+          <w:rFonts w:asciiTheme="majorBidi" w:hAnsiTheme="majorBidi" w:cstheme="majorBidi"/>
+          <w:szCs w:val="24"/>
+        </w:rPr>
+      </w:pPr>
+      <w:r>
+        <w:rPr>
+          <w:rFonts w:asciiTheme="majorBidi" w:hAnsiTheme="majorBidi" w:cstheme="majorBidi"/>
+          <w:szCs w:val="24"/>
+        </w:rPr>
+        <w:t xml:space="preserve">The Player class, as the name suggests, contains the methods most obviously associated with the actions a person playing Monopoly would take.  The Player has a number of </w:t>
+      </w:r>
+      <w:proofErr w:type="spellStart"/>
+      <w:r>
+        <w:rPr>
+          <w:rFonts w:asciiTheme="majorBidi" w:hAnsiTheme="majorBidi" w:cstheme="majorBidi"/>
+          <w:szCs w:val="24"/>
+        </w:rPr>
+        <w:t>boolean</w:t>
+      </w:r>
+      <w:proofErr w:type="spellEnd"/>
+      <w:r>
+        <w:rPr>
+          <w:rFonts w:asciiTheme="majorBidi" w:hAnsiTheme="majorBidi" w:cstheme="majorBidi"/>
+          <w:szCs w:val="24"/>
+        </w:rPr>
+        <w:t xml:space="preserve"> switches that determine actions he or she can take during the turn and whose values are set by </w:t>
+      </w:r>
+      <w:proofErr w:type="spellStart"/>
+      <w:r>
+        <w:rPr>
+          <w:rFonts w:asciiTheme="majorBidi" w:hAnsiTheme="majorBidi" w:cstheme="majorBidi"/>
+          <w:szCs w:val="24"/>
+        </w:rPr>
+        <w:t>beginTurn</w:t>
+      </w:r>
+      <w:proofErr w:type="spellEnd"/>
+      <w:r>
+        <w:rPr>
+          <w:rFonts w:asciiTheme="majorBidi" w:hAnsiTheme="majorBidi" w:cstheme="majorBidi"/>
+          <w:szCs w:val="24"/>
+        </w:rPr>
+        <w:t xml:space="preserve"> and </w:t>
+      </w:r>
+      <w:proofErr w:type="spellStart"/>
+      <w:r>
+        <w:rPr>
+          <w:rFonts w:asciiTheme="majorBidi" w:hAnsiTheme="majorBidi" w:cstheme="majorBidi"/>
+          <w:szCs w:val="24"/>
+        </w:rPr>
+        <w:t>endTurn</w:t>
+      </w:r>
+      <w:proofErr w:type="spellEnd"/>
+      <w:r>
+        <w:rPr>
+          <w:rFonts w:asciiTheme="majorBidi" w:hAnsiTheme="majorBidi" w:cstheme="majorBidi"/>
+          <w:szCs w:val="24"/>
+        </w:rPr>
+        <w:t xml:space="preserve"> functions (called by the </w:t>
+      </w:r>
+      <w:proofErr w:type="spellStart"/>
+      <w:r>
+        <w:rPr>
+          <w:rFonts w:asciiTheme="majorBidi" w:hAnsiTheme="majorBidi" w:cstheme="majorBidi"/>
+          <w:szCs w:val="24"/>
+        </w:rPr>
+        <w:t>ControlPanel</w:t>
+      </w:r>
+      <w:proofErr w:type="spellEnd"/>
+      <w:r>
+        <w:rPr>
+          <w:rFonts w:asciiTheme="majorBidi" w:hAnsiTheme="majorBidi" w:cstheme="majorBidi"/>
+          <w:szCs w:val="24"/>
+        </w:rPr>
+        <w:t>), running (</w:t>
+      </w:r>
+      <w:proofErr w:type="spellStart"/>
+      <w:r>
+        <w:rPr>
+          <w:rFonts w:asciiTheme="majorBidi" w:hAnsiTheme="majorBidi" w:cstheme="majorBidi"/>
+          <w:szCs w:val="24"/>
+        </w:rPr>
+        <w:t>int</w:t>
+      </w:r>
+      <w:proofErr w:type="spellEnd"/>
+      <w:r>
+        <w:rPr>
+          <w:rFonts w:asciiTheme="majorBidi" w:hAnsiTheme="majorBidi" w:cstheme="majorBidi"/>
+          <w:szCs w:val="24"/>
+        </w:rPr>
+        <w:t>) totals of funds and non-cash assets (properties, houses and hotels), and an array list of deeds, which collects the properties that the Player owns.</w:t>
+      </w:r>
+    </w:p>
+    <w:p>
+      <w:pPr>
+        <w:ind w:left="720" w:firstLine="720"/>
+        <w:rPr>
+          <w:rFonts w:asciiTheme="majorBidi" w:hAnsiTheme="majorBidi" w:cstheme="majorBidi"/>
+          <w:szCs w:val="24"/>
+        </w:rPr>
+      </w:pPr>
+      <w:r>
+        <w:rPr>
+          <w:rFonts w:asciiTheme="majorBidi" w:hAnsiTheme="majorBidi" w:cstheme="majorBidi"/>
+          <w:szCs w:val="24"/>
+        </w:rPr>
+        <w:t xml:space="preserve">The next few methods deal with Dice, a helper class that has a simple </w:t>
+      </w:r>
+      <w:proofErr w:type="spellStart"/>
+      <w:r>
+        <w:rPr>
+          <w:rFonts w:asciiTheme="majorBidi" w:hAnsiTheme="majorBidi" w:cstheme="majorBidi"/>
+          <w:szCs w:val="24"/>
+        </w:rPr>
+        <w:t>diceRoll</w:t>
+      </w:r>
+      <w:proofErr w:type="spellEnd"/>
+      <w:r>
+        <w:rPr>
+          <w:rFonts w:asciiTheme="majorBidi" w:hAnsiTheme="majorBidi" w:cstheme="majorBidi"/>
+          <w:szCs w:val="24"/>
+        </w:rPr>
+        <w:t xml:space="preserve"> method (spits out two random numbers from one to six), which passes a roll value back to the Player and calls Player’s </w:t>
+      </w:r>
+      <w:proofErr w:type="spellStart"/>
+      <w:r>
+        <w:rPr>
+          <w:rFonts w:asciiTheme="majorBidi" w:hAnsiTheme="majorBidi" w:cstheme="majorBidi"/>
+          <w:szCs w:val="24"/>
+        </w:rPr>
+        <w:t>doubleRoll</w:t>
+      </w:r>
+      <w:proofErr w:type="spellEnd"/>
+      <w:r>
+        <w:rPr>
+          <w:rFonts w:asciiTheme="majorBidi" w:hAnsiTheme="majorBidi" w:cstheme="majorBidi"/>
+          <w:szCs w:val="24"/>
+        </w:rPr>
+        <w:t xml:space="preserve"> method, and a method for setting an image (Dice is also a </w:t>
+      </w:r>
+      <w:proofErr w:type="spellStart"/>
+      <w:r>
+        <w:rPr>
+          <w:rFonts w:asciiTheme="majorBidi" w:hAnsiTheme="majorBidi" w:cstheme="majorBidi"/>
+          <w:szCs w:val="24"/>
+        </w:rPr>
+        <w:t>JPanel</w:t>
+      </w:r>
+      <w:proofErr w:type="spellEnd"/>
+      <w:r>
+        <w:rPr>
+          <w:rFonts w:asciiTheme="majorBidi" w:hAnsiTheme="majorBidi" w:cstheme="majorBidi"/>
+          <w:szCs w:val="24"/>
+        </w:rPr>
+        <w:t>) corresponding to the dice roll.</w:t>
+      </w:r>
+    </w:p>
+    <w:p>
+      <w:pPr>
+        <w:ind w:left="720" w:firstLine="720"/>
+        <w:rPr>
+          <w:rFonts w:asciiTheme="majorBidi" w:hAnsiTheme="majorBidi" w:cstheme="majorBidi"/>
+          <w:szCs w:val="24"/>
+        </w:rPr>
+      </w:pPr>
+      <w:r>
+        <w:rPr>
+          <w:rFonts w:asciiTheme="majorBidi" w:hAnsiTheme="majorBidi" w:cstheme="majorBidi"/>
+          <w:szCs w:val="24"/>
+        </w:rPr>
+        <w:t xml:space="preserve">On his or her turn, a Player can roll dice only once, thus the </w:t>
+      </w:r>
+      <w:proofErr w:type="spellStart"/>
+      <w:r>
+        <w:rPr>
+          <w:rFonts w:asciiTheme="majorBidi" w:hAnsiTheme="majorBidi" w:cstheme="majorBidi"/>
+          <w:szCs w:val="24"/>
+        </w:rPr>
+        <w:t>diceRoll</w:t>
+      </w:r>
+      <w:proofErr w:type="spellEnd"/>
+      <w:r>
+        <w:rPr>
+          <w:rFonts w:asciiTheme="majorBidi" w:hAnsiTheme="majorBidi" w:cstheme="majorBidi"/>
+          <w:szCs w:val="24"/>
+        </w:rPr>
+        <w:t xml:space="preserve"> method initially sets </w:t>
+      </w:r>
+      <w:proofErr w:type="spellStart"/>
+      <w:r>
+        <w:rPr>
+          <w:rFonts w:asciiTheme="majorBidi" w:hAnsiTheme="majorBidi" w:cstheme="majorBidi"/>
+          <w:szCs w:val="24"/>
+        </w:rPr>
+        <w:t>canRoll</w:t>
+      </w:r>
+      <w:proofErr w:type="spellEnd"/>
+      <w:r>
+        <w:rPr>
+          <w:rFonts w:asciiTheme="majorBidi" w:hAnsiTheme="majorBidi" w:cstheme="majorBidi"/>
+          <w:szCs w:val="24"/>
+        </w:rPr>
+        <w:t xml:space="preserve"> to false.  If the result of that roll is doubles (each die shows the same number), </w:t>
+      </w:r>
+      <w:proofErr w:type="spellStart"/>
+      <w:r>
+        <w:rPr>
+          <w:rFonts w:asciiTheme="majorBidi" w:hAnsiTheme="majorBidi" w:cstheme="majorBidi"/>
+          <w:szCs w:val="24"/>
+        </w:rPr>
+        <w:t>canRoll</w:t>
+      </w:r>
+      <w:proofErr w:type="spellEnd"/>
+      <w:r>
+        <w:rPr>
+          <w:rFonts w:asciiTheme="majorBidi" w:hAnsiTheme="majorBidi" w:cstheme="majorBidi"/>
+          <w:szCs w:val="24"/>
+        </w:rPr>
+        <w:t xml:space="preserve"> is set back to true, allowing the Player (in fact forcing the Player) to roll again.  The </w:t>
+      </w:r>
+      <w:proofErr w:type="spellStart"/>
+      <w:r>
+        <w:rPr>
+          <w:rFonts w:asciiTheme="majorBidi" w:hAnsiTheme="majorBidi" w:cstheme="majorBidi"/>
+          <w:szCs w:val="24"/>
+        </w:rPr>
+        <w:t>doubleRoll</w:t>
+      </w:r>
+      <w:proofErr w:type="spellEnd"/>
+      <w:r>
+        <w:rPr>
+          <w:rFonts w:asciiTheme="majorBidi" w:hAnsiTheme="majorBidi" w:cstheme="majorBidi"/>
+          <w:szCs w:val="24"/>
+        </w:rPr>
+        <w:t xml:space="preserve"> method keeps track of doubles per turn, since three double rolls sends the Player to jail.  </w:t>
+      </w:r>
+    </w:p>
+    <w:p>
+      <w:pPr>
+        <w:ind w:left="720" w:firstLine="720"/>
+        <w:rPr>
+          <w:rFonts w:asciiTheme="majorBidi" w:hAnsiTheme="majorBidi" w:cstheme="majorBidi"/>
+          <w:szCs w:val="24"/>
+        </w:rPr>
+      </w:pPr>
+      <w:r>
+        <w:rPr>
+          <w:rFonts w:asciiTheme="majorBidi" w:hAnsiTheme="majorBidi" w:cstheme="majorBidi"/>
+          <w:szCs w:val="24"/>
+        </w:rPr>
+        <w:t xml:space="preserve">If the Player has not rolled three doubles and is not in jail already, the result of the roll is passed to the Player’s move method.  Move calls the current Tile’s leave method, then the </w:t>
+      </w:r>
+      <w:proofErr w:type="spellStart"/>
+      <w:r>
+        <w:rPr>
+          <w:rFonts w:asciiTheme="majorBidi" w:hAnsiTheme="majorBidi" w:cstheme="majorBidi"/>
+          <w:szCs w:val="24"/>
+        </w:rPr>
+        <w:t>landedOn</w:t>
+      </w:r>
+      <w:proofErr w:type="spellEnd"/>
+      <w:r>
+        <w:rPr>
+          <w:rFonts w:asciiTheme="majorBidi" w:hAnsiTheme="majorBidi" w:cstheme="majorBidi"/>
+          <w:szCs w:val="24"/>
+        </w:rPr>
+        <w:t xml:space="preserve"> method of the Tile “</w:t>
+      </w:r>
+      <w:proofErr w:type="spellStart"/>
+      <w:r>
+        <w:rPr>
+          <w:rFonts w:asciiTheme="majorBidi" w:hAnsiTheme="majorBidi" w:cstheme="majorBidi"/>
+          <w:szCs w:val="24"/>
+        </w:rPr>
+        <w:t>rollResult</w:t>
+      </w:r>
+      <w:proofErr w:type="spellEnd"/>
+      <w:r>
+        <w:rPr>
+          <w:rFonts w:asciiTheme="majorBidi" w:hAnsiTheme="majorBidi" w:cstheme="majorBidi"/>
+          <w:szCs w:val="24"/>
+        </w:rPr>
+        <w:t xml:space="preserve">” number of spaces higher in the </w:t>
+      </w:r>
+      <w:proofErr w:type="spellStart"/>
+      <w:r>
+        <w:rPr>
+          <w:rFonts w:asciiTheme="majorBidi" w:hAnsiTheme="majorBidi" w:cstheme="majorBidi"/>
+          <w:szCs w:val="24"/>
+        </w:rPr>
+        <w:t>tileList</w:t>
+      </w:r>
+      <w:proofErr w:type="spellEnd"/>
+      <w:r>
+        <w:rPr>
+          <w:rFonts w:asciiTheme="majorBidi" w:hAnsiTheme="majorBidi" w:cstheme="majorBidi"/>
+          <w:szCs w:val="24"/>
+        </w:rPr>
+        <w:t xml:space="preserve">.  A second move method is called when, rather than moving a dice roll’s number of spaces forward, the Player is sent directly to a particular Tile.  In my implementation, the only time this happens is when the Player lands on the </w:t>
+      </w:r>
+      <w:proofErr w:type="spellStart"/>
+      <w:r>
+        <w:rPr>
+          <w:rFonts w:asciiTheme="majorBidi" w:hAnsiTheme="majorBidi" w:cstheme="majorBidi"/>
+          <w:szCs w:val="24"/>
+        </w:rPr>
+        <w:t>GoToJail</w:t>
+      </w:r>
+      <w:proofErr w:type="spellEnd"/>
+      <w:r>
+        <w:rPr>
+          <w:rFonts w:asciiTheme="majorBidi" w:hAnsiTheme="majorBidi" w:cstheme="majorBidi"/>
+          <w:szCs w:val="24"/>
+        </w:rPr>
+        <w:t xml:space="preserve"> Tile, however, the method is set up to accommodate the other cases, which would be caused by Community Chest and Chance card draws.</w:t>
+      </w:r>
+    </w:p>
+    <w:p>
+      <w:pPr>
+        <w:ind w:left="720" w:firstLine="720"/>
+        <w:rPr>
+          <w:rFonts w:asciiTheme="majorBidi" w:hAnsiTheme="majorBidi" w:cstheme="majorBidi"/>
+          <w:szCs w:val="24"/>
+        </w:rPr>
+      </w:pPr>
+      <w:r>
+        <w:rPr>
+          <w:rFonts w:asciiTheme="majorBidi" w:hAnsiTheme="majorBidi" w:cstheme="majorBidi"/>
+          <w:szCs w:val="24"/>
+        </w:rPr>
+        <w:lastRenderedPageBreak/>
+        <w:t xml:space="preserve">When a Player is sent to jail, he or she can then attempt to get out of jail by rolling doubles, or else pay a fine; in effect calling the </w:t>
+      </w:r>
+      <w:proofErr w:type="spellStart"/>
+      <w:r>
+        <w:rPr>
+          <w:rFonts w:asciiTheme="majorBidi" w:hAnsiTheme="majorBidi" w:cstheme="majorBidi"/>
+          <w:szCs w:val="24"/>
+        </w:rPr>
+        <w:t>getOutOfJail</w:t>
+      </w:r>
+      <w:proofErr w:type="spellEnd"/>
+      <w:r>
+        <w:rPr>
+          <w:rFonts w:asciiTheme="majorBidi" w:hAnsiTheme="majorBidi" w:cstheme="majorBidi"/>
+          <w:szCs w:val="24"/>
+        </w:rPr>
+        <w:t xml:space="preserve"> method, which decrements funds and </w:t>
+      </w:r>
+      <w:proofErr w:type="spellStart"/>
+      <w:r>
+        <w:rPr>
+          <w:rFonts w:asciiTheme="majorBidi" w:hAnsiTheme="majorBidi" w:cstheme="majorBidi"/>
+          <w:szCs w:val="24"/>
+        </w:rPr>
+        <w:t>reenables</w:t>
+      </w:r>
+      <w:proofErr w:type="spellEnd"/>
+      <w:r>
+        <w:rPr>
+          <w:rFonts w:asciiTheme="majorBidi" w:hAnsiTheme="majorBidi" w:cstheme="majorBidi"/>
+          <w:szCs w:val="24"/>
+        </w:rPr>
+        <w:t xml:space="preserve"> the Player to move in the next turn.</w:t>
+      </w:r>
+    </w:p>
+    <w:p>
+      <w:pPr>
+        <w:ind w:left="720" w:firstLine="720"/>
+        <w:rPr>
+          <w:rFonts w:asciiTheme="majorBidi" w:hAnsiTheme="majorBidi" w:cstheme="majorBidi"/>
+          <w:szCs w:val="24"/>
+        </w:rPr>
+      </w:pPr>
+      <w:r>
+        <w:rPr>
+          <w:rFonts w:asciiTheme="majorBidi" w:hAnsiTheme="majorBidi" w:cstheme="majorBidi"/>
+          <w:szCs w:val="24"/>
+        </w:rPr>
+        <w:t xml:space="preserve">During his or her turn, a Player can also choose to upgrade a property, as described in the </w:t>
+      </w:r>
+      <w:proofErr w:type="spellStart"/>
+      <w:r>
+        <w:rPr>
+          <w:rFonts w:asciiTheme="majorBidi" w:hAnsiTheme="majorBidi" w:cstheme="majorBidi"/>
+          <w:szCs w:val="24"/>
+        </w:rPr>
+        <w:t>StreetPanel</w:t>
+      </w:r>
+      <w:proofErr w:type="spellEnd"/>
+      <w:r>
+        <w:rPr>
+          <w:rFonts w:asciiTheme="majorBidi" w:hAnsiTheme="majorBidi" w:cstheme="majorBidi"/>
+          <w:szCs w:val="24"/>
+        </w:rPr>
+        <w:t xml:space="preserve"> section.  The Player’s upgrade method populates a list with potentially upgradeable properties, in this case, the contents of the Player’s deeds, an array list of Properties owned by the Player, and asks the Player to select a property from this list.  This would call the corresponding Street’s upgrade method.  </w:t>
+      </w:r>
+    </w:p>
+    <w:p>
+      <w:pPr>
+        <w:ind w:left="720" w:firstLine="720"/>
+        <w:rPr>
+          <w:rFonts w:asciiTheme="majorBidi" w:hAnsiTheme="majorBidi" w:cstheme="majorBidi"/>
+          <w:szCs w:val="24"/>
+        </w:rPr>
+      </w:pPr>
+      <w:r>
+        <w:rPr>
+          <w:rFonts w:asciiTheme="majorBidi" w:hAnsiTheme="majorBidi" w:cstheme="majorBidi"/>
+          <w:szCs w:val="24"/>
+        </w:rPr>
+        <w:t xml:space="preserve">Finally, </w:t>
+      </w:r>
+      <w:proofErr w:type="gramStart"/>
+      <w:r>
+        <w:rPr>
+          <w:rFonts w:asciiTheme="majorBidi" w:hAnsiTheme="majorBidi" w:cstheme="majorBidi"/>
+          <w:szCs w:val="24"/>
+        </w:rPr>
+        <w:t>there’s</w:t>
+      </w:r>
+      <w:proofErr w:type="gramEnd"/>
+      <w:r>
+        <w:rPr>
+          <w:rFonts w:asciiTheme="majorBidi" w:hAnsiTheme="majorBidi" w:cstheme="majorBidi"/>
+          <w:szCs w:val="24"/>
+        </w:rPr>
+        <w:t xml:space="preserve"> a small number of setter methods, all dealing with purchases and rents and thus called by Properties, and a longer list of getter methods.  These are used by either Tiles or the </w:t>
+      </w:r>
+      <w:proofErr w:type="spellStart"/>
+      <w:r>
+        <w:rPr>
+          <w:rFonts w:asciiTheme="majorBidi" w:hAnsiTheme="majorBidi" w:cstheme="majorBidi"/>
+          <w:szCs w:val="24"/>
+        </w:rPr>
+        <w:t>ControlPanel</w:t>
+      </w:r>
+      <w:proofErr w:type="spellEnd"/>
+      <w:r>
+        <w:rPr>
+          <w:rFonts w:asciiTheme="majorBidi" w:hAnsiTheme="majorBidi" w:cstheme="majorBidi"/>
+          <w:szCs w:val="24"/>
+        </w:rPr>
+        <w:t xml:space="preserve"> to access most of the Player’s data members.</w:t>
+      </w:r>
+    </w:p>
+    <w:p>
+      <w:pPr>
+        <w:pStyle w:val="ListParagraph"/>
+        <w:numPr>
+          <w:ilvl w:val="0"/>
+          <w:numId w:val="2"/>
+        </w:numPr>
+        <w:rPr>
+          <w:rFonts w:asciiTheme="majorBidi" w:hAnsiTheme="majorBidi" w:cstheme="majorBidi"/>
+          <w:i/>
+          <w:iCs/>
+          <w:szCs w:val="24"/>
+        </w:rPr>
+      </w:pPr>
+      <w:proofErr w:type="spellStart"/>
+      <w:r>
+        <w:rPr>
+          <w:rFonts w:asciiTheme="majorBidi" w:hAnsiTheme="majorBidi" w:cstheme="majorBidi"/>
+          <w:i/>
+          <w:iCs/>
+          <w:sz w:val="28"/>
+          <w:szCs w:val="28"/>
+        </w:rPr>
+        <w:t>ControlPanel</w:t>
+      </w:r>
+      <w:proofErr w:type="spellEnd"/>
+      <w:r>
+        <w:rPr>
+          <w:rFonts w:asciiTheme="majorBidi" w:hAnsiTheme="majorBidi" w:cstheme="majorBidi"/>
+          <w:i/>
+          <w:iCs/>
+          <w:szCs w:val="24"/>
+        </w:rPr>
+        <w:t xml:space="preserve"> </w:t>
+      </w:r>
+    </w:p>
+    <w:p>
+      <w:pPr>
+        <w:ind w:left="720" w:firstLine="360"/>
+        <w:rPr>
+          <w:rFonts w:asciiTheme="majorBidi" w:hAnsiTheme="majorBidi" w:cstheme="majorBidi"/>
+          <w:szCs w:val="24"/>
+        </w:rPr>
+      </w:pPr>
+      <w:r>
+        <w:rPr>
+          <w:rFonts w:asciiTheme="majorBidi" w:hAnsiTheme="majorBidi" w:cstheme="majorBidi"/>
+          <w:szCs w:val="24"/>
+        </w:rPr>
+        <w:t xml:space="preserve">The </w:t>
+      </w:r>
+      <w:proofErr w:type="spellStart"/>
+      <w:r>
+        <w:rPr>
+          <w:rFonts w:asciiTheme="majorBidi" w:hAnsiTheme="majorBidi" w:cstheme="majorBidi"/>
+          <w:szCs w:val="24"/>
+        </w:rPr>
+        <w:t>ControlPanel</w:t>
+      </w:r>
+      <w:proofErr w:type="spellEnd"/>
+      <w:r>
+        <w:rPr>
+          <w:rFonts w:asciiTheme="majorBidi" w:hAnsiTheme="majorBidi" w:cstheme="majorBidi"/>
+          <w:szCs w:val="24"/>
+        </w:rPr>
+        <w:t xml:space="preserve">, (as suggested by my naming convention) an extension of </w:t>
+      </w:r>
+      <w:proofErr w:type="spellStart"/>
+      <w:r>
+        <w:rPr>
+          <w:rFonts w:asciiTheme="majorBidi" w:hAnsiTheme="majorBidi" w:cstheme="majorBidi"/>
+          <w:szCs w:val="24"/>
+        </w:rPr>
+        <w:t>JPanel</w:t>
+      </w:r>
+      <w:proofErr w:type="spellEnd"/>
+      <w:r>
+        <w:rPr>
+          <w:rFonts w:asciiTheme="majorBidi" w:hAnsiTheme="majorBidi" w:cstheme="majorBidi"/>
+          <w:szCs w:val="24"/>
+        </w:rPr>
+        <w:t xml:space="preserve">, serves as both a view and a controller for the Player.  As a view, it is fed the Player whose turn it is, and displays this player’s name and funds.  As a controller, it also features a number of </w:t>
+      </w:r>
+      <w:proofErr w:type="spellStart"/>
+      <w:r>
+        <w:rPr>
+          <w:rFonts w:asciiTheme="majorBidi" w:hAnsiTheme="majorBidi" w:cstheme="majorBidi"/>
+          <w:szCs w:val="24"/>
+        </w:rPr>
+        <w:t>JButtons</w:t>
+      </w:r>
+      <w:proofErr w:type="spellEnd"/>
+      <w:r>
+        <w:rPr>
+          <w:rFonts w:asciiTheme="majorBidi" w:hAnsiTheme="majorBidi" w:cstheme="majorBidi"/>
+          <w:szCs w:val="24"/>
+        </w:rPr>
+        <w:t>, which, when clicked, call various Player methods (</w:t>
+      </w:r>
+      <w:proofErr w:type="spellStart"/>
+      <w:r>
+        <w:rPr>
+          <w:rFonts w:asciiTheme="majorBidi" w:hAnsiTheme="majorBidi" w:cstheme="majorBidi"/>
+          <w:szCs w:val="24"/>
+        </w:rPr>
+        <w:t>rollDice</w:t>
+      </w:r>
+      <w:proofErr w:type="spellEnd"/>
+      <w:r>
+        <w:rPr>
+          <w:rFonts w:asciiTheme="majorBidi" w:hAnsiTheme="majorBidi" w:cstheme="majorBidi"/>
+          <w:szCs w:val="24"/>
+        </w:rPr>
+        <w:t xml:space="preserve">, upgrade, </w:t>
+      </w:r>
+      <w:proofErr w:type="spellStart"/>
+      <w:r>
+        <w:rPr>
+          <w:rFonts w:asciiTheme="majorBidi" w:hAnsiTheme="majorBidi" w:cstheme="majorBidi"/>
+          <w:szCs w:val="24"/>
+        </w:rPr>
+        <w:t>getOutOfJail</w:t>
+      </w:r>
+      <w:proofErr w:type="spellEnd"/>
+      <w:r>
+        <w:rPr>
+          <w:rFonts w:asciiTheme="majorBidi" w:hAnsiTheme="majorBidi" w:cstheme="majorBidi"/>
+          <w:szCs w:val="24"/>
+        </w:rPr>
+        <w:t xml:space="preserve">, and </w:t>
+      </w:r>
+      <w:proofErr w:type="spellStart"/>
+      <w:r>
+        <w:rPr>
+          <w:rFonts w:asciiTheme="majorBidi" w:hAnsiTheme="majorBidi" w:cstheme="majorBidi"/>
+          <w:szCs w:val="24"/>
+        </w:rPr>
+        <w:t>endTurn</w:t>
+      </w:r>
+      <w:proofErr w:type="spellEnd"/>
+      <w:r>
+        <w:rPr>
+          <w:rFonts w:asciiTheme="majorBidi" w:hAnsiTheme="majorBidi" w:cstheme="majorBidi"/>
+          <w:szCs w:val="24"/>
+        </w:rPr>
+        <w:t xml:space="preserve">).  This gives </w:t>
+      </w:r>
+      <w:proofErr w:type="spellStart"/>
+      <w:r>
+        <w:rPr>
+          <w:rFonts w:asciiTheme="majorBidi" w:hAnsiTheme="majorBidi" w:cstheme="majorBidi"/>
+          <w:szCs w:val="24"/>
+        </w:rPr>
+        <w:t>ControlPanel</w:t>
+      </w:r>
+      <w:proofErr w:type="spellEnd"/>
+      <w:r>
+        <w:rPr>
+          <w:rFonts w:asciiTheme="majorBidi" w:hAnsiTheme="majorBidi" w:cstheme="majorBidi"/>
+          <w:szCs w:val="24"/>
+        </w:rPr>
+        <w:t xml:space="preserve"> the marked distinction of being the only component with which the human player can directly interact (aside from the option panes thrown up by various other sources).  </w:t>
+      </w:r>
+    </w:p>
+    <w:p>
+      <w:pPr>
+        <w:ind w:left="720" w:firstLine="360"/>
+        <w:rPr>
+          <w:rFonts w:asciiTheme="majorBidi" w:hAnsiTheme="majorBidi" w:cstheme="majorBidi"/>
+          <w:szCs w:val="24"/>
+        </w:rPr>
+      </w:pPr>
+      <w:r>
+        <w:rPr>
+          <w:rFonts w:asciiTheme="majorBidi" w:hAnsiTheme="majorBidi" w:cstheme="majorBidi"/>
+          <w:szCs w:val="24"/>
+        </w:rPr>
+        <w:t xml:space="preserve">Because it was already responsible for managing each Player’s turn, </w:t>
+      </w:r>
+      <w:proofErr w:type="spellStart"/>
+      <w:r>
+        <w:rPr>
+          <w:rFonts w:asciiTheme="majorBidi" w:hAnsiTheme="majorBidi" w:cstheme="majorBidi"/>
+          <w:szCs w:val="24"/>
+        </w:rPr>
+        <w:t>ControlPanel</w:t>
+      </w:r>
+      <w:proofErr w:type="spellEnd"/>
+      <w:r>
+        <w:rPr>
+          <w:rFonts w:asciiTheme="majorBidi" w:hAnsiTheme="majorBidi" w:cstheme="majorBidi"/>
+          <w:szCs w:val="24"/>
+        </w:rPr>
+        <w:t xml:space="preserve"> could also manage the entire flow of the game.  Thus, within </w:t>
+      </w:r>
+      <w:proofErr w:type="spellStart"/>
+      <w:r>
+        <w:rPr>
+          <w:rFonts w:asciiTheme="majorBidi" w:hAnsiTheme="majorBidi" w:cstheme="majorBidi"/>
+          <w:szCs w:val="24"/>
+        </w:rPr>
+        <w:t>ControlPanel</w:t>
+      </w:r>
+      <w:proofErr w:type="spellEnd"/>
+      <w:r>
+        <w:rPr>
+          <w:rFonts w:asciiTheme="majorBidi" w:hAnsiTheme="majorBidi" w:cstheme="majorBidi"/>
+          <w:szCs w:val="24"/>
+        </w:rPr>
+        <w:t xml:space="preserve"> is a </w:t>
+      </w:r>
+      <w:proofErr w:type="spellStart"/>
+      <w:r>
+        <w:rPr>
+          <w:rFonts w:asciiTheme="majorBidi" w:hAnsiTheme="majorBidi" w:cstheme="majorBidi"/>
+          <w:szCs w:val="24"/>
+        </w:rPr>
+        <w:t>takeATurn</w:t>
+      </w:r>
+      <w:proofErr w:type="spellEnd"/>
+      <w:r>
+        <w:rPr>
+          <w:rFonts w:asciiTheme="majorBidi" w:hAnsiTheme="majorBidi" w:cstheme="majorBidi"/>
+          <w:szCs w:val="24"/>
+        </w:rPr>
+        <w:t xml:space="preserve"> method, which takes as an argument a Player whose view and control is then managed by the </w:t>
+      </w:r>
+      <w:proofErr w:type="spellStart"/>
+      <w:r>
+        <w:rPr>
+          <w:rFonts w:asciiTheme="majorBidi" w:hAnsiTheme="majorBidi" w:cstheme="majorBidi"/>
+          <w:szCs w:val="24"/>
+        </w:rPr>
+        <w:t>ControlPanel</w:t>
+      </w:r>
+      <w:proofErr w:type="spellEnd"/>
+      <w:r>
+        <w:rPr>
+          <w:rFonts w:asciiTheme="majorBidi" w:hAnsiTheme="majorBidi" w:cstheme="majorBidi"/>
+          <w:szCs w:val="24"/>
+        </w:rPr>
+        <w:t xml:space="preserve">.  Once the human player presses the end turn button, so long as the Player has no additional rolls to make, the Player’s turn ends, and the next Player in a circular linked list (another utility class I built) is passed to the </w:t>
+      </w:r>
+      <w:proofErr w:type="spellStart"/>
+      <w:r>
+        <w:rPr>
+          <w:rFonts w:asciiTheme="majorBidi" w:hAnsiTheme="majorBidi" w:cstheme="majorBidi"/>
+          <w:szCs w:val="24"/>
+        </w:rPr>
+        <w:t>takeATurn</w:t>
+      </w:r>
+      <w:proofErr w:type="spellEnd"/>
+      <w:r>
+        <w:rPr>
+          <w:rFonts w:asciiTheme="majorBidi" w:hAnsiTheme="majorBidi" w:cstheme="majorBidi"/>
+          <w:szCs w:val="24"/>
+        </w:rPr>
+        <w:t xml:space="preserve"> method.  </w:t>
+      </w:r>
+    </w:p>
+    <w:p>
+      <w:pPr>
+        <w:ind w:left="720" w:firstLine="360"/>
+        <w:rPr>
+          <w:rFonts w:asciiTheme="majorBidi" w:hAnsiTheme="majorBidi" w:cstheme="majorBidi"/>
+          <w:szCs w:val="24"/>
+        </w:rPr>
+      </w:pPr>
+      <w:r>
+        <w:rPr>
+          <w:rFonts w:asciiTheme="majorBidi" w:hAnsiTheme="majorBidi" w:cstheme="majorBidi"/>
+          <w:szCs w:val="24"/>
+        </w:rPr>
+        <w:t xml:space="preserve">As each Player progresses around the board, he or she is bound to trigger various events that change the amount of his or her funds.  Each time the Player’s payment method is called, the </w:t>
+      </w:r>
+      <w:proofErr w:type="spellStart"/>
+      <w:r>
+        <w:rPr>
+          <w:rFonts w:asciiTheme="majorBidi" w:hAnsiTheme="majorBidi" w:cstheme="majorBidi"/>
+          <w:szCs w:val="24"/>
+        </w:rPr>
+        <w:t>ControlPanel’s</w:t>
+      </w:r>
+      <w:proofErr w:type="spellEnd"/>
+      <w:r>
+        <w:rPr>
+          <w:rFonts w:asciiTheme="majorBidi" w:hAnsiTheme="majorBidi" w:cstheme="majorBidi"/>
+          <w:szCs w:val="24"/>
+        </w:rPr>
+        <w:t xml:space="preserve"> </w:t>
+      </w:r>
+      <w:proofErr w:type="spellStart"/>
+      <w:r>
+        <w:rPr>
+          <w:rFonts w:asciiTheme="majorBidi" w:hAnsiTheme="majorBidi" w:cstheme="majorBidi"/>
+          <w:szCs w:val="24"/>
+        </w:rPr>
+        <w:t>updateFunds</w:t>
+      </w:r>
+      <w:proofErr w:type="spellEnd"/>
+      <w:r>
+        <w:rPr>
+          <w:rFonts w:asciiTheme="majorBidi" w:hAnsiTheme="majorBidi" w:cstheme="majorBidi"/>
+          <w:szCs w:val="24"/>
+        </w:rPr>
+        <w:t xml:space="preserve"> method is called to display this new amount.  If ever </w:t>
+      </w:r>
+      <w:proofErr w:type="spellStart"/>
+      <w:r>
+        <w:rPr>
+          <w:rFonts w:asciiTheme="majorBidi" w:hAnsiTheme="majorBidi" w:cstheme="majorBidi"/>
+          <w:szCs w:val="24"/>
+        </w:rPr>
+        <w:t>updateFunds</w:t>
+      </w:r>
+      <w:proofErr w:type="spellEnd"/>
+      <w:r>
+        <w:rPr>
+          <w:rFonts w:asciiTheme="majorBidi" w:hAnsiTheme="majorBidi" w:cstheme="majorBidi"/>
+          <w:szCs w:val="24"/>
+        </w:rPr>
+        <w:t xml:space="preserve"> discovers that a Player’s funds have dropped below zero, that Player is dropped from the game (i.e. he or she is dropped from the circular linked list).  If only one Player remains in the list, that Player wins.    </w:t>
+      </w:r>
+    </w:p>
+    <w:p>
+      <w:pPr>
+        <w:ind w:left="720" w:firstLine="360"/>
+        <w:rPr>
+          <w:rFonts w:asciiTheme="majorBidi" w:hAnsiTheme="majorBidi" w:cstheme="majorBidi"/>
+          <w:szCs w:val="24"/>
+        </w:rPr>
+      </w:pPr>
+      <w:r>
+        <w:rPr>
+          <w:rFonts w:asciiTheme="majorBidi" w:hAnsiTheme="majorBidi" w:cstheme="majorBidi"/>
+          <w:szCs w:val="24"/>
+        </w:rPr>
+        <w:t xml:space="preserve">Additionally, the </w:t>
+      </w:r>
+      <w:proofErr w:type="spellStart"/>
+      <w:r>
+        <w:rPr>
+          <w:rFonts w:asciiTheme="majorBidi" w:hAnsiTheme="majorBidi" w:cstheme="majorBidi"/>
+          <w:szCs w:val="24"/>
+        </w:rPr>
+        <w:t>ControlPanel</w:t>
+      </w:r>
+      <w:proofErr w:type="spellEnd"/>
+      <w:r>
+        <w:rPr>
+          <w:rFonts w:asciiTheme="majorBidi" w:hAnsiTheme="majorBidi" w:cstheme="majorBidi"/>
+          <w:szCs w:val="24"/>
+        </w:rPr>
+        <w:t xml:space="preserve"> serves as a view for the Dice, though this was less due to any semantic logic than to convenience: namely, I didn’t want to go to the trouble of including yet another </w:t>
+      </w:r>
+      <w:proofErr w:type="spellStart"/>
+      <w:r>
+        <w:rPr>
+          <w:rFonts w:asciiTheme="majorBidi" w:hAnsiTheme="majorBidi" w:cstheme="majorBidi"/>
+          <w:szCs w:val="24"/>
+        </w:rPr>
+        <w:t>JPanel</w:t>
+      </w:r>
+      <w:proofErr w:type="spellEnd"/>
+      <w:r>
+        <w:rPr>
+          <w:rFonts w:asciiTheme="majorBidi" w:hAnsiTheme="majorBidi" w:cstheme="majorBidi"/>
+          <w:szCs w:val="24"/>
+        </w:rPr>
+        <w:t xml:space="preserve"> in the </w:t>
+      </w:r>
+      <w:proofErr w:type="spellStart"/>
+      <w:r>
+        <w:rPr>
+          <w:rFonts w:asciiTheme="majorBidi" w:hAnsiTheme="majorBidi" w:cstheme="majorBidi"/>
+          <w:szCs w:val="24"/>
+        </w:rPr>
+        <w:t>JFrame</w:t>
+      </w:r>
+      <w:proofErr w:type="spellEnd"/>
+      <w:r>
+        <w:rPr>
+          <w:rFonts w:asciiTheme="majorBidi" w:hAnsiTheme="majorBidi" w:cstheme="majorBidi"/>
+          <w:szCs w:val="24"/>
+        </w:rPr>
+        <w:t xml:space="preserve">.  </w:t>
+      </w:r>
+    </w:p>
+    <w:p>
+      <w:pPr>
+        <w:rPr>
+          <w:rFonts w:asciiTheme="majorBidi" w:hAnsiTheme="majorBidi" w:cstheme="majorBidi"/>
+          <w:szCs w:val="24"/>
+        </w:rPr>
+      </w:pPr>
+    </w:p>
+    <w:p>
+      <w:pPr>
+        <w:rPr>
+          <w:rFonts w:asciiTheme="majorBidi" w:hAnsiTheme="majorBidi" w:cstheme="majorBidi"/>
+          <w:b/>
+          <w:bCs/>
+          <w:sz w:val="32"/>
+          <w:szCs w:val="32"/>
+        </w:rPr>
+      </w:pPr>
+      <w:r>
+        <w:rPr>
+          <w:rFonts w:asciiTheme="majorBidi" w:hAnsiTheme="majorBidi" w:cstheme="majorBidi"/>
+          <w:b/>
+          <w:bCs/>
+          <w:sz w:val="32"/>
+          <w:szCs w:val="32"/>
+        </w:rPr>
+        <w:t>Leftovers</w:t>
+      </w:r>
+    </w:p>
+    <w:p>
+      <w:pPr>
+        <w:rPr>
+          <w:rFonts w:asciiTheme="majorBidi" w:hAnsiTheme="majorBidi" w:cstheme="majorBidi"/>
+          <w:szCs w:val="24"/>
+        </w:rPr>
+      </w:pPr>
+      <w:r>
+        <w:rPr>
+          <w:rFonts w:asciiTheme="majorBidi" w:hAnsiTheme="majorBidi" w:cstheme="majorBidi"/>
+          <w:sz w:val="32"/>
+          <w:szCs w:val="32"/>
+        </w:rPr>
+        <w:tab/>
+      </w:r>
+      <w:r>
+        <w:rPr>
+          <w:rFonts w:asciiTheme="majorBidi" w:hAnsiTheme="majorBidi" w:cstheme="majorBidi"/>
+          <w:szCs w:val="24"/>
+        </w:rPr>
+        <w:t xml:space="preserve">The only code I have yet to explain is all fairly straightforward.  Monopoly’s main method calls </w:t>
+      </w:r>
+      <w:proofErr w:type="spellStart"/>
+      <w:r>
+        <w:rPr>
+          <w:rFonts w:asciiTheme="majorBidi" w:hAnsiTheme="majorBidi" w:cstheme="majorBidi"/>
+          <w:szCs w:val="24"/>
+        </w:rPr>
+        <w:t>setUpBoard</w:t>
+      </w:r>
+      <w:proofErr w:type="spellEnd"/>
+      <w:r>
+        <w:rPr>
+          <w:rFonts w:asciiTheme="majorBidi" w:hAnsiTheme="majorBidi" w:cstheme="majorBidi"/>
+          <w:szCs w:val="24"/>
+        </w:rPr>
+        <w:t xml:space="preserve">, instantiates Players based on user input, instantiates the </w:t>
+      </w:r>
+      <w:proofErr w:type="spellStart"/>
+      <w:r>
+        <w:rPr>
+          <w:rFonts w:asciiTheme="majorBidi" w:hAnsiTheme="majorBidi" w:cstheme="majorBidi"/>
+          <w:szCs w:val="24"/>
+        </w:rPr>
+        <w:t>ControlPanel</w:t>
+      </w:r>
+      <w:proofErr w:type="spellEnd"/>
+      <w:r>
+        <w:rPr>
+          <w:rFonts w:asciiTheme="majorBidi" w:hAnsiTheme="majorBidi" w:cstheme="majorBidi"/>
+          <w:szCs w:val="24"/>
+        </w:rPr>
+        <w:t xml:space="preserve"> and starts the game by calling </w:t>
+      </w:r>
+      <w:proofErr w:type="spellStart"/>
+      <w:r>
+        <w:rPr>
+          <w:rFonts w:asciiTheme="majorBidi" w:hAnsiTheme="majorBidi" w:cstheme="majorBidi"/>
+          <w:szCs w:val="24"/>
+        </w:rPr>
+        <w:t>ControlPanel’s</w:t>
+      </w:r>
+      <w:proofErr w:type="spellEnd"/>
+      <w:r>
+        <w:rPr>
+          <w:rFonts w:asciiTheme="majorBidi" w:hAnsiTheme="majorBidi" w:cstheme="majorBidi"/>
+          <w:szCs w:val="24"/>
+        </w:rPr>
+        <w:t xml:space="preserve"> </w:t>
+      </w:r>
+      <w:proofErr w:type="spellStart"/>
+      <w:r>
+        <w:rPr>
+          <w:rFonts w:asciiTheme="majorBidi" w:hAnsiTheme="majorBidi" w:cstheme="majorBidi"/>
+          <w:szCs w:val="24"/>
+        </w:rPr>
+        <w:t>takeATurn</w:t>
+      </w:r>
+      <w:proofErr w:type="spellEnd"/>
+      <w:r>
+        <w:rPr>
+          <w:rFonts w:asciiTheme="majorBidi" w:hAnsiTheme="majorBidi" w:cstheme="majorBidi"/>
+          <w:szCs w:val="24"/>
+        </w:rPr>
+        <w:t xml:space="preserve"> method.  </w:t>
+      </w:r>
+    </w:p>
+    <w:p>
+      <w:pPr>
+        <w:rPr>
+          <w:rFonts w:asciiTheme="majorBidi" w:hAnsiTheme="majorBidi" w:cstheme="majorBidi"/>
+          <w:szCs w:val="24"/>
+        </w:rPr>
+      </w:pPr>
+      <w:r>
+        <w:rPr>
+          <w:rFonts w:asciiTheme="majorBidi" w:hAnsiTheme="majorBidi" w:cstheme="majorBidi"/>
+          <w:szCs w:val="24"/>
+        </w:rPr>
+        <w:tab/>
+        <w:t xml:space="preserve">Mentioned above, the </w:t>
+      </w:r>
+      <w:proofErr w:type="spellStart"/>
+      <w:r>
+        <w:rPr>
+          <w:rFonts w:asciiTheme="majorBidi" w:hAnsiTheme="majorBidi" w:cstheme="majorBidi"/>
+          <w:szCs w:val="24"/>
+        </w:rPr>
+        <w:t>ControlPanel</w:t>
+      </w:r>
+      <w:proofErr w:type="spellEnd"/>
+      <w:r>
+        <w:rPr>
+          <w:rFonts w:asciiTheme="majorBidi" w:hAnsiTheme="majorBidi" w:cstheme="majorBidi"/>
+          <w:szCs w:val="24"/>
+        </w:rPr>
+        <w:t xml:space="preserve"> takes advantage of a </w:t>
+      </w:r>
+      <w:proofErr w:type="spellStart"/>
+      <w:r>
+        <w:rPr>
+          <w:rFonts w:asciiTheme="majorBidi" w:hAnsiTheme="majorBidi" w:cstheme="majorBidi"/>
+          <w:szCs w:val="24"/>
+        </w:rPr>
+        <w:t>CircularLinkedList</w:t>
+      </w:r>
+      <w:proofErr w:type="spellEnd"/>
+      <w:r>
+        <w:rPr>
+          <w:rFonts w:asciiTheme="majorBidi" w:hAnsiTheme="majorBidi" w:cstheme="majorBidi"/>
+          <w:szCs w:val="24"/>
+        </w:rPr>
+        <w:t xml:space="preserve"> (which is populated with the Players instantiated in main), a class very similar to the </w:t>
+      </w:r>
+      <w:proofErr w:type="spellStart"/>
+      <w:r>
+        <w:rPr>
+          <w:rFonts w:asciiTheme="majorBidi" w:hAnsiTheme="majorBidi" w:cstheme="majorBidi"/>
+          <w:szCs w:val="24"/>
+        </w:rPr>
+        <w:t>LinkedQueue</w:t>
+      </w:r>
+      <w:proofErr w:type="spellEnd"/>
+      <w:r>
+        <w:rPr>
+          <w:rFonts w:asciiTheme="majorBidi" w:hAnsiTheme="majorBidi" w:cstheme="majorBidi"/>
+          <w:szCs w:val="24"/>
+        </w:rPr>
+        <w:t xml:space="preserve"> discussed in class; its main difference being that the tail node always links to the head, so that calling </w:t>
+      </w:r>
+      <w:proofErr w:type="spellStart"/>
+      <w:r>
+        <w:rPr>
+          <w:rFonts w:asciiTheme="majorBidi" w:hAnsiTheme="majorBidi" w:cstheme="majorBidi"/>
+          <w:szCs w:val="24"/>
+        </w:rPr>
+        <w:t>getNext</w:t>
+      </w:r>
+      <w:proofErr w:type="spellEnd"/>
+      <w:r>
+        <w:rPr>
+          <w:rFonts w:asciiTheme="majorBidi" w:hAnsiTheme="majorBidi" w:cstheme="majorBidi"/>
+          <w:szCs w:val="24"/>
+        </w:rPr>
+        <w:t xml:space="preserve"> will eventually loop through the list.  The </w:t>
+      </w:r>
+      <w:proofErr w:type="spellStart"/>
+      <w:r>
+        <w:rPr>
+          <w:rFonts w:asciiTheme="majorBidi" w:hAnsiTheme="majorBidi" w:cstheme="majorBidi"/>
+          <w:szCs w:val="24"/>
+        </w:rPr>
+        <w:t>CircularLinkedList</w:t>
+      </w:r>
+      <w:proofErr w:type="spellEnd"/>
+      <w:r>
+        <w:rPr>
+          <w:rFonts w:asciiTheme="majorBidi" w:hAnsiTheme="majorBidi" w:cstheme="majorBidi"/>
+          <w:szCs w:val="24"/>
+        </w:rPr>
+        <w:t xml:space="preserve"> in turn takes advantage of the Node class, which is almost identical to the </w:t>
+      </w:r>
+      <w:proofErr w:type="spellStart"/>
+      <w:r>
+        <w:rPr>
+          <w:rFonts w:asciiTheme="majorBidi" w:hAnsiTheme="majorBidi" w:cstheme="majorBidi"/>
+          <w:szCs w:val="24"/>
+        </w:rPr>
+        <w:t>QueueNode</w:t>
+      </w:r>
+      <w:proofErr w:type="spellEnd"/>
+      <w:r>
+        <w:rPr>
+          <w:rFonts w:asciiTheme="majorBidi" w:hAnsiTheme="majorBidi" w:cstheme="majorBidi"/>
+          <w:szCs w:val="24"/>
+        </w:rPr>
+        <w:t xml:space="preserve"> class.</w:t>
+      </w:r>
+    </w:p>
+    <w:p>
+      <w:pPr>
+        <w:rPr>
+          <w:rFonts w:asciiTheme="majorBidi" w:hAnsiTheme="majorBidi" w:cstheme="majorBidi"/>
+          <w:szCs w:val="24"/>
+        </w:rPr>
+      </w:pPr>
+    </w:p>
+    <w:p>
+      <w:pPr>
+        <w:rPr>
+          <w:rFonts w:asciiTheme="majorBidi" w:hAnsiTheme="majorBidi" w:cstheme="majorBidi"/>
+          <w:szCs w:val="24"/>
+        </w:rPr>
+      </w:pPr>
+    </w:p>
+    <w:p>
+      <w:pPr>
+        <w:rPr>
+          <w:rFonts w:asciiTheme="majorBidi" w:hAnsiTheme="majorBidi" w:cstheme="majorBidi"/>
+          <w:b/>
+          <w:bCs/>
+          <w:i/>
+          <w:iCs/>
+          <w:sz w:val="32"/>
+          <w:szCs w:val="32"/>
+        </w:rPr>
+      </w:pPr>
+      <w:r>
+        <w:rPr>
+          <w:rFonts w:asciiTheme="majorBidi" w:hAnsiTheme="majorBidi" w:cstheme="majorBidi"/>
+          <w:b/>
+          <w:bCs/>
+          <w:i/>
+          <w:iCs/>
+          <w:sz w:val="32"/>
+          <w:szCs w:val="32"/>
+        </w:rPr>
+        <w:t>Expansion</w:t>
+      </w:r>
+    </w:p>
+    <w:p>
+      <w:pPr>
+        <w:rPr>
+          <w:rFonts w:asciiTheme="majorBidi" w:hAnsiTheme="majorBidi" w:cstheme="majorBidi"/>
+          <w:szCs w:val="24"/>
+        </w:rPr>
+      </w:pPr>
+      <w:r>
+        <w:rPr>
+          <w:rFonts w:asciiTheme="majorBidi" w:hAnsiTheme="majorBidi" w:cstheme="majorBidi"/>
+          <w:b/>
+          <w:bCs/>
+          <w:i/>
+          <w:iCs/>
+          <w:sz w:val="32"/>
+          <w:szCs w:val="32"/>
+        </w:rPr>
+        <w:tab/>
+      </w:r>
+      <w:r>
+        <w:rPr>
+          <w:rFonts w:asciiTheme="majorBidi" w:hAnsiTheme="majorBidi" w:cstheme="majorBidi"/>
+          <w:szCs w:val="24"/>
+        </w:rPr>
+        <w:t xml:space="preserve">As mentioned above, this implementation of Monopoly is ripe and ready for expansion.  Community Chest and Chance tiles should have a </w:t>
+      </w:r>
+      <w:proofErr w:type="spellStart"/>
+      <w:r>
+        <w:rPr>
+          <w:rFonts w:asciiTheme="majorBidi" w:hAnsiTheme="majorBidi" w:cstheme="majorBidi"/>
+          <w:szCs w:val="24"/>
+        </w:rPr>
+        <w:t>landedOn</w:t>
+      </w:r>
+      <w:proofErr w:type="spellEnd"/>
+      <w:r>
+        <w:rPr>
+          <w:rFonts w:asciiTheme="majorBidi" w:hAnsiTheme="majorBidi" w:cstheme="majorBidi"/>
+          <w:szCs w:val="24"/>
+        </w:rPr>
+        <w:t xml:space="preserve"> method that grabs a Card from some list, each of which causes something to happen to the Player; mostly either sending the Player to some Tile, or calling payment with various arguments.  </w:t>
+      </w:r>
+    </w:p>
+    <w:p>
+      <w:pPr>
+        <w:rPr>
+          <w:rFonts w:asciiTheme="majorBidi" w:hAnsiTheme="majorBidi" w:cstheme="majorBidi"/>
+          <w:szCs w:val="24"/>
+        </w:rPr>
+      </w:pPr>
+      <w:r>
+        <w:rPr>
+          <w:rFonts w:asciiTheme="majorBidi" w:hAnsiTheme="majorBidi" w:cstheme="majorBidi"/>
+          <w:szCs w:val="24"/>
+        </w:rPr>
+        <w:tab/>
+        <w:t xml:space="preserve">The layout could be improved, getting the corners to line up a bit better and making the text display more nicely.  Icons should probably be drawn on each of the Corners and on the </w:t>
+      </w:r>
+      <w:proofErr w:type="spellStart"/>
+      <w:r>
+        <w:rPr>
+          <w:rFonts w:asciiTheme="majorBidi" w:hAnsiTheme="majorBidi" w:cstheme="majorBidi"/>
+          <w:szCs w:val="24"/>
+        </w:rPr>
+        <w:t>RailRoads</w:t>
+      </w:r>
+      <w:proofErr w:type="spellEnd"/>
+      <w:r>
+        <w:rPr>
+          <w:rFonts w:asciiTheme="majorBidi" w:hAnsiTheme="majorBidi" w:cstheme="majorBidi"/>
+          <w:szCs w:val="24"/>
+        </w:rPr>
+        <w:t xml:space="preserve"> and Utilities.  </w:t>
+      </w:r>
+    </w:p>
+    <w:p>
+      <w:pPr>
+        <w:rPr>
+          <w:rFonts w:asciiTheme="majorBidi" w:hAnsiTheme="majorBidi" w:cstheme="majorBidi"/>
+          <w:szCs w:val="24"/>
+        </w:rPr>
+      </w:pPr>
+      <w:r>
+        <w:rPr>
+          <w:rFonts w:asciiTheme="majorBidi" w:hAnsiTheme="majorBidi" w:cstheme="majorBidi"/>
+          <w:szCs w:val="24"/>
+        </w:rPr>
+        <w:tab/>
+        <w:t>Most significantly - from a gameplay perspective (none of these changes requires major alterations of the existing code, since I wrote it with these expansions in mind) – Players should be able to mortgage and t</w:t>
+      </w:r>
+      <w:r>
+        <w:rPr>
+          <w:rFonts w:asciiTheme="majorBidi" w:hAnsiTheme="majorBidi" w:cstheme="majorBidi"/>
+          <w:szCs w:val="24"/>
+        </w:rPr>
+        <w:t xml:space="preserve">rade their Properties.  Mortgaging a property would call the Player’s payment method, passing it half of the Property’s price, disable the </w:t>
+      </w:r>
+      <w:proofErr w:type="spellStart"/>
+      <w:r>
+        <w:rPr>
+          <w:rFonts w:asciiTheme="majorBidi" w:hAnsiTheme="majorBidi" w:cstheme="majorBidi"/>
+          <w:szCs w:val="24"/>
+        </w:rPr>
+        <w:t>payRent</w:t>
+      </w:r>
+      <w:proofErr w:type="spellEnd"/>
+      <w:r>
+        <w:rPr>
+          <w:rFonts w:asciiTheme="majorBidi" w:hAnsiTheme="majorBidi" w:cstheme="majorBidi"/>
+          <w:szCs w:val="24"/>
+        </w:rPr>
+        <w:t xml:space="preserve"> method, and allow the Player to repurchase the Property (I suppose in a fashion similar to how Property upgrades are selected).  Trading would allow a Player to offer to transfer ownership of Properties, which would really be as simple as switching the Properties’ owners and updating the Players’ deeds lists.  Both of these actions would probably necessitate another button or two on the </w:t>
+      </w:r>
+      <w:proofErr w:type="spellStart"/>
+      <w:r>
+        <w:rPr>
+          <w:rFonts w:asciiTheme="majorBidi" w:hAnsiTheme="majorBidi" w:cstheme="majorBidi"/>
+          <w:szCs w:val="24"/>
+        </w:rPr>
+        <w:t>ControlPanel</w:t>
+      </w:r>
+      <w:proofErr w:type="spellEnd"/>
+      <w:r>
+        <w:rPr>
+          <w:rFonts w:asciiTheme="majorBidi" w:hAnsiTheme="majorBidi" w:cstheme="majorBidi"/>
+          <w:szCs w:val="24"/>
+        </w:rPr>
+        <w:t xml:space="preserve">.  </w:t>
+      </w:r>
+    </w:p>
+    <w:p>
+      <w:pPr>
+        <w:rPr>
+          <w:rFonts w:asciiTheme="majorBidi" w:hAnsiTheme="majorBidi" w:cstheme="majorBidi"/>
+          <w:szCs w:val="24"/>
+        </w:rPr>
+      </w:pPr>
+      <w:r>
+        <w:rPr>
+          <w:rFonts w:asciiTheme="majorBidi" w:hAnsiTheme="majorBidi" w:cstheme="majorBidi"/>
+          <w:szCs w:val="24"/>
+        </w:rPr>
+        <w:tab/>
+        <w:t xml:space="preserve">There are additional gameplay expansions that could be implemented, though they tend to deal with aspects of Monopoly that only the most serious players encounter.  Before attempting this project, for instance, I had never considered that in the board game, the bank has a limited number of houses and hotels, and thus buying up as many houses as possible and not </w:t>
+      </w:r>
+      <w:r>
+        <w:rPr>
+          <w:rFonts w:asciiTheme="majorBidi" w:hAnsiTheme="majorBidi" w:cstheme="majorBidi"/>
+          <w:szCs w:val="24"/>
+        </w:rPr>
+        <w:lastRenderedPageBreak/>
+        <w:t xml:space="preserve">upgrading to hotels is a reasonable strategy.  Similarly, players can sell houses, effectively downgrading them, which </w:t>
+      </w:r>
+      <w:proofErr w:type="gramStart"/>
+      <w:r>
+        <w:rPr>
+          <w:rFonts w:asciiTheme="majorBidi" w:hAnsiTheme="majorBidi" w:cstheme="majorBidi"/>
+          <w:szCs w:val="24"/>
+        </w:rPr>
+        <w:t>opens</w:t>
+      </w:r>
+      <w:proofErr w:type="gramEnd"/>
+      <w:r>
+        <w:rPr>
+          <w:rFonts w:asciiTheme="majorBidi" w:hAnsiTheme="majorBidi" w:cstheme="majorBidi"/>
+          <w:szCs w:val="24"/>
+        </w:rPr>
+        <w:t xml:space="preserve"> up even more complicated scenarios.  For instance, if a player </w:t>
+      </w:r>
+      <w:r>
+        <w:rPr>
+          <w:rFonts w:asciiTheme="majorBidi" w:hAnsiTheme="majorBidi" w:cstheme="majorBidi"/>
+          <w:szCs w:val="24"/>
+        </w:rPr>
+        <w:t xml:space="preserve">downgrades from a hotel to four houses, but there are only three houses left in the bank, and the other two properties in the group also have hotels, the first property would have to be downgraded to three houses (since there aren’t enough for four).  Then, because properties must be upgraded equally, and a hotel is more than one step away from three houses, the other two properties would have to be downgraded to three houses.  However, there aren’t nine houses left, there are only three, </w:t>
+      </w:r>
+      <w:proofErr w:type="gramStart"/>
+      <w:r>
+        <w:rPr>
+          <w:rFonts w:asciiTheme="majorBidi" w:hAnsiTheme="majorBidi" w:cstheme="majorBidi"/>
+          <w:szCs w:val="24"/>
+        </w:rPr>
+        <w:t>thus</w:t>
+      </w:r>
+      <w:proofErr w:type="gramEnd"/>
+      <w:r>
+        <w:rPr>
+          <w:rFonts w:asciiTheme="majorBidi" w:hAnsiTheme="majorBidi" w:cstheme="majorBidi"/>
+          <w:szCs w:val="24"/>
+        </w:rPr>
+        <w:t xml:space="preserve"> all three properties would end up with one house each.  </w:t>
+      </w:r>
+    </w:p>
+    <w:p>
+      <w:pPr>
+        <w:ind w:firstLine="720"/>
+        <w:rPr>
+          <w:rFonts w:asciiTheme="majorBidi" w:hAnsiTheme="majorBidi" w:cstheme="majorBidi"/>
+          <w:szCs w:val="24"/>
+        </w:rPr>
+      </w:pPr>
+      <w:r>
+        <w:rPr>
+          <w:rFonts w:asciiTheme="majorBidi" w:hAnsiTheme="majorBidi" w:cstheme="majorBidi"/>
+          <w:szCs w:val="24"/>
+        </w:rPr>
+        <w:t xml:space="preserve">This situation would </w:t>
+      </w:r>
+      <w:r>
+        <w:rPr>
+          <w:rFonts w:asciiTheme="majorBidi" w:hAnsiTheme="majorBidi" w:cstheme="majorBidi"/>
+          <w:szCs w:val="24"/>
+        </w:rPr>
+        <w:t xml:space="preserve">practically </w:t>
+      </w:r>
+      <w:r>
+        <w:rPr>
+          <w:rFonts w:asciiTheme="majorBidi" w:hAnsiTheme="majorBidi" w:cstheme="majorBidi"/>
+          <w:szCs w:val="24"/>
+        </w:rPr>
+        <w:t xml:space="preserve">be easier to program than to explain.  The only thing required is a downgrade function with a set of checks to the other group members’ upgrades, calling their own downgrade methods, if need be.  </w:t>
+      </w:r>
+    </w:p>
+    <w:p>
+      <w:pPr>
+        <w:rPr>
+          <w:rFonts w:asciiTheme="majorBidi" w:hAnsiTheme="majorBidi" w:cstheme="majorBidi"/>
+          <w:szCs w:val="24"/>
+        </w:rPr>
+      </w:pPr>
+    </w:p>
+    <w:p>
+      <w:pPr>
+        <w:rPr>
+          <w:rFonts w:asciiTheme="majorBidi" w:hAnsiTheme="majorBidi" w:cstheme="majorBidi"/>
+          <w:b/>
+          <w:bCs/>
+          <w:i/>
+          <w:iCs/>
+          <w:sz w:val="32"/>
+          <w:szCs w:val="32"/>
+        </w:rPr>
+      </w:pPr>
+      <w:r>
+        <w:rPr>
+          <w:rFonts w:asciiTheme="majorBidi" w:hAnsiTheme="majorBidi" w:cstheme="majorBidi"/>
+          <w:b/>
+          <w:bCs/>
+          <w:i/>
+          <w:iCs/>
+          <w:sz w:val="32"/>
+          <w:szCs w:val="32"/>
+        </w:rPr>
+        <w:t>Reactions</w:t>
+      </w:r>
+    </w:p>
+    <w:p>
+      <w:pPr>
+        <w:rPr>
+          <w:rFonts w:asciiTheme="majorBidi" w:hAnsiTheme="majorBidi" w:cstheme="majorBidi"/>
+          <w:szCs w:val="24"/>
+        </w:rPr>
+      </w:pPr>
+      <w:r>
+        <w:rPr>
+          <w:rFonts w:asciiTheme="majorBidi" w:hAnsiTheme="majorBidi" w:cstheme="majorBidi"/>
+          <w:szCs w:val="24"/>
+        </w:rPr>
+        <w:tab/>
+        <w:t xml:space="preserve">I’m not sure if I think undertaking this project was a great idea.  I absolutely learned a lot.  My understanding of class hierarchy, inheritance and structures like linked lists, was cemented, and though I realize I still have much to learn about Swing layouts, I now know much more than I did a few weeks ago.  </w:t>
+      </w:r>
+      <w:r>
+        <w:rPr>
+          <w:rFonts w:asciiTheme="majorBidi" w:hAnsiTheme="majorBidi" w:cstheme="majorBidi"/>
+          <w:szCs w:val="24"/>
+        </w:rPr>
+        <w:t>This also served to greatly enhance my understanding of the MVC pattern, which I have only recently begun to learn about.</w:t>
+      </w:r>
+    </w:p>
+    <w:p>
+      <w:pPr>
+        <w:rPr>
+          <w:rFonts w:asciiTheme="majorBidi" w:hAnsiTheme="majorBidi" w:cstheme="majorBidi"/>
+          <w:szCs w:val="24"/>
+        </w:rPr>
+      </w:pPr>
+      <w:r>
+        <w:rPr>
+          <w:rFonts w:asciiTheme="majorBidi" w:hAnsiTheme="majorBidi" w:cstheme="majorBidi"/>
+          <w:szCs w:val="24"/>
+        </w:rPr>
+        <w:tab/>
+        <w:t xml:space="preserve">The only reason I’m uncertain about this project’s advisability is simply because Monopoly has a lot of pieces.  Figuring out how to properly draw a Street Panel is a good lesson.  Also figuring out how to properly display three other kinds of tiles is less interesting.  To really see what I’m talking about, look at the </w:t>
+      </w:r>
+      <w:proofErr w:type="spellStart"/>
+      <w:r>
+        <w:rPr>
+          <w:rFonts w:asciiTheme="majorBidi" w:hAnsiTheme="majorBidi" w:cstheme="majorBidi"/>
+          <w:szCs w:val="24"/>
+        </w:rPr>
+        <w:t>setUpBoard</w:t>
+      </w:r>
+      <w:proofErr w:type="spellEnd"/>
+      <w:r>
+        <w:rPr>
+          <w:rFonts w:asciiTheme="majorBidi" w:hAnsiTheme="majorBidi" w:cstheme="majorBidi"/>
+          <w:szCs w:val="24"/>
+        </w:rPr>
+        <w:t xml:space="preserve"> method.  It’s almost 200 lines long and all </w:t>
+      </w:r>
+      <w:proofErr w:type="gramStart"/>
+      <w:r>
+        <w:rPr>
+          <w:rFonts w:asciiTheme="majorBidi" w:hAnsiTheme="majorBidi" w:cstheme="majorBidi"/>
+          <w:szCs w:val="24"/>
+        </w:rPr>
+        <w:t>it’s</w:t>
+      </w:r>
+      <w:proofErr w:type="gramEnd"/>
+      <w:r>
+        <w:rPr>
+          <w:rFonts w:asciiTheme="majorBidi" w:hAnsiTheme="majorBidi" w:cstheme="majorBidi"/>
+          <w:szCs w:val="24"/>
+        </w:rPr>
+        <w:t xml:space="preserve"> doing is loading an array list, repeatedly calling a setter function and adding panels to other</w:t>
+      </w:r>
+      <w:r>
+        <w:rPr>
+          <w:rFonts w:asciiTheme="majorBidi" w:hAnsiTheme="majorBidi" w:cstheme="majorBidi"/>
+          <w:szCs w:val="24"/>
+        </w:rPr>
+        <w:t xml:space="preserve"> panels.  In short, this project involved a lot of tedious work, which I had to spend time doing, rather than further expanding, or improving on the interesting parts of the code.  Also, the length of the program meant that writing the code comments is probably a more onerous task than it was meant to be.  </w:t>
       </w:r>
       <w:bookmarkStart w:id="0" w:name="_GoBack"/>
       <w:bookmarkEnd w:id="0"/>
       <w:r>
+        <w:rPr>
+          <w:rFonts w:asciiTheme="majorBidi" w:hAnsiTheme="majorBidi" w:cstheme="majorBidi"/>
+          <w:szCs w:val="24"/>
+        </w:rPr>
         <w:t xml:space="preserve"> </w:t>
       </w:r>
-    </w:p>
-    <w:p>
-      <w:pPr>
-        <w:pStyle w:val="ListParagraph"/>
-        <w:ind w:left="1440" w:firstLine="360"/>
-      </w:pPr>
-    </w:p>
-    <w:p>
-      <w:pPr>
-        <w:pStyle w:val="ListParagraph"/>
-        <w:ind w:left="1440" w:firstLine="360"/>
-      </w:pPr>
-    </w:p>
-    <w:p>
-      <w:pPr>
-        <w:pStyle w:val="ListParagraph"/>
-        <w:ind w:left="1080"/>
-      </w:pPr>
-      <w:r>
-        <w:tab/>
-      </w:r>
-    </w:p>
-    <w:p>
-      <w:pPr>
-        <w:pStyle w:val="ListParagraph"/>
-        <w:ind w:left="1080"/>
-      </w:pPr>
-      <w:r>
-        <w:tab/>
-      </w:r>
-    </w:p>
-    <w:p>
-      <w:pPr>
-        <w:pStyle w:val="ListParagraph"/>
-        <w:ind w:left="1080"/>
-      </w:pPr>
-    </w:p>
-    <w:p>
-      <w:pPr>
-        <w:pStyle w:val="ListParagraph"/>
-        <w:ind w:left="1080"/>
-      </w:pPr>
-    </w:p>
-    <w:p/>
-    <w:p>
-      <w:pPr>
-        <w:rPr>
-          <w:i/>
-          <w:iCs/>
-        </w:rPr>
-      </w:pPr>
-    </w:p>
-    <w:p/>
-    <w:p>
-      <w:r>
-        <w:t xml:space="preserve">  </w:t>
-      </w:r>
-      <w:r>
+      <w:r>
+        <w:rPr>
+          <w:rFonts w:asciiTheme="majorBidi" w:hAnsiTheme="majorBidi" w:cstheme="majorBidi"/>
+          <w:szCs w:val="24"/>
+        </w:rPr>
         <w:t xml:space="preserve"> </w:t>
       </w:r>
-      <w:r>
-        <w:t xml:space="preserve">  </w:t>
-      </w:r>
-    </w:p>
-    <w:p/>
-    <w:p>
-      <w:r>
-        <w:t xml:space="preserve"> </w:t>
-      </w:r>
-      <w:r>
-        <w:t xml:space="preserve">  </w:t>
-      </w:r>
-    </w:p>
-    <w:p>
-      <w:r>
-        <w:tab/>
-      </w:r>
-    </w:p>
-    <w:p>
-      <w:r>
-        <w:tab/>
-      </w:r>
-    </w:p>
-    <w:p>
-      <w:pPr>
-        <w:jc w:val="center"/>
-      </w:pPr>
     </w:p>
     <w:sectPr>
       <w:pgSz w:w="12240" w:h="15840"/>
@@ -621,6 +3148,119 @@
 <file path=word/numbering.xml><?xml version="1.0" encoding="utf-8"?>
 <w:numbering xmlns:wpc="http://schemas.microsoft.com/office/word/2010/wordprocessingCanvas" xmlns:mc="http://schemas.openxmlformats.org/markup-compatibility/2006" xmlns:o="urn:schemas-microsoft-com:office:office" xmlns:r="http://schemas.openxmlformats.org/officeDocument/2006/relationships" xmlns:m="http://schemas.openxmlformats.org/officeDocument/2006/math" xmlns:v="urn:schemas-microsoft-com:vml" xmlns:wp14="http://schemas.microsoft.com/office/word/2010/wordprocessingDrawing" xmlns:wp="http://schemas.openxmlformats.org/drawingml/2006/wordprocessingDrawing" xmlns:w10="urn:schemas-microsoft-com:office:word" xmlns:w="http://schemas.openxmlformats.org/wordprocessingml/2006/main" xmlns:w14="http://schemas.microsoft.com/office/word/2010/wordml" xmlns:wpg="http://schemas.microsoft.com/office/word/2010/wordprocessingGroup" xmlns:wpi="http://schemas.microsoft.com/office/word/2010/wordprocessingInk" xmlns:wne="http://schemas.microsoft.com/office/word/2006/wordml" xmlns:wps="http://schemas.microsoft.com/office/word/2010/wordprocessingShape" mc:Ignorable="w14 wp14">
   <w:abstractNum w:abstractNumId="0">
+    <w:nsid w:val="424E7835"/>
+    <w:multiLevelType w:val="hybridMultilevel"/>
+    <w:tmpl w:val="36F4BA92"/>
+    <w:lvl w:ilvl="0" w:tplc="C58AE142">
+      <w:numFmt w:val="bullet"/>
+      <w:lvlText w:val="-"/>
+      <w:lvlJc w:val="left"/>
+      <w:pPr>
+        <w:ind w:left="1080" w:hanging="360"/>
+      </w:pPr>
+      <w:rPr>
+        <w:rFonts w:ascii="Times New Roman" w:eastAsiaTheme="minorHAnsi" w:hAnsi="Times New Roman" w:cs="Times New Roman" w:hint="default"/>
+        <w:i w:val="0"/>
+      </w:rPr>
+    </w:lvl>
+    <w:lvl w:ilvl="1" w:tplc="04090003" w:tentative="1">
+      <w:start w:val="1"/>
+      <w:numFmt w:val="bullet"/>
+      <w:lvlText w:val="o"/>
+      <w:lvlJc w:val="left"/>
+      <w:pPr>
+        <w:ind w:left="1800" w:hanging="360"/>
+      </w:pPr>
+      <w:rPr>
+        <w:rFonts w:ascii="Courier New" w:hAnsi="Courier New" w:cs="Courier New" w:hint="default"/>
+      </w:rPr>
+    </w:lvl>
+    <w:lvl w:ilvl="2" w:tplc="04090005" w:tentative="1">
+      <w:start w:val="1"/>
+      <w:numFmt w:val="bullet"/>
+      <w:lvlText w:val=""/>
+      <w:lvlJc w:val="left"/>
+      <w:pPr>
+        <w:ind w:left="2520" w:hanging="360"/>
+      </w:pPr>
+      <w:rPr>
+        <w:rFonts w:ascii="Wingdings" w:hAnsi="Wingdings" w:hint="default"/>
+      </w:rPr>
+    </w:lvl>
+    <w:lvl w:ilvl="3" w:tplc="04090001" w:tentative="1">
+      <w:start w:val="1"/>
+      <w:numFmt w:val="bullet"/>
+      <w:lvlText w:val=""/>
+      <w:lvlJc w:val="left"/>
+      <w:pPr>
+        <w:ind w:left="3240" w:hanging="360"/>
+      </w:pPr>
+      <w:rPr>
+        <w:rFonts w:ascii="Symbol" w:hAnsi="Symbol" w:hint="default"/>
+      </w:rPr>
+    </w:lvl>
+    <w:lvl w:ilvl="4" w:tplc="04090003" w:tentative="1">
+      <w:start w:val="1"/>
+      <w:numFmt w:val="bullet"/>
+      <w:lvlText w:val="o"/>
+      <w:lvlJc w:val="left"/>
+      <w:pPr>
+        <w:ind w:left="3960" w:hanging="360"/>
+      </w:pPr>
+      <w:rPr>
+        <w:rFonts w:ascii="Courier New" w:hAnsi="Courier New" w:cs="Courier New" w:hint="default"/>
+      </w:rPr>
+    </w:lvl>
+    <w:lvl w:ilvl="5" w:tplc="04090005" w:tentative="1">
+      <w:start w:val="1"/>
+      <w:numFmt w:val="bullet"/>
+      <w:lvlText w:val=""/>
+      <w:lvlJc w:val="left"/>
+      <w:pPr>
+        <w:ind w:left="4680" w:hanging="360"/>
+      </w:pPr>
+      <w:rPr>
+        <w:rFonts w:ascii="Wingdings" w:hAnsi="Wingdings" w:hint="default"/>
+      </w:rPr>
+    </w:lvl>
+    <w:lvl w:ilvl="6" w:tplc="04090001" w:tentative="1">
+      <w:start w:val="1"/>
+      <w:numFmt w:val="bullet"/>
+      <w:lvlText w:val=""/>
+      <w:lvlJc w:val="left"/>
+      <w:pPr>
+        <w:ind w:left="5400" w:hanging="360"/>
+      </w:pPr>
+      <w:rPr>
+        <w:rFonts w:ascii="Symbol" w:hAnsi="Symbol" w:hint="default"/>
+      </w:rPr>
+    </w:lvl>
+    <w:lvl w:ilvl="7" w:tplc="04090003" w:tentative="1">
+      <w:start w:val="1"/>
+      <w:numFmt w:val="bullet"/>
+      <w:lvlText w:val="o"/>
+      <w:lvlJc w:val="left"/>
+      <w:pPr>
+        <w:ind w:left="6120" w:hanging="360"/>
+      </w:pPr>
+      <w:rPr>
+        <w:rFonts w:ascii="Courier New" w:hAnsi="Courier New" w:cs="Courier New" w:hint="default"/>
+      </w:rPr>
+    </w:lvl>
+    <w:lvl w:ilvl="8" w:tplc="04090005" w:tentative="1">
+      <w:start w:val="1"/>
+      <w:numFmt w:val="bullet"/>
+      <w:lvlText w:val=""/>
+      <w:lvlJc w:val="left"/>
+      <w:pPr>
+        <w:ind w:left="6840" w:hanging="360"/>
+      </w:pPr>
+      <w:rPr>
+        <w:rFonts w:ascii="Wingdings" w:hAnsi="Wingdings" w:hint="default"/>
+      </w:rPr>
+    </w:lvl>
+  </w:abstractNum>
+  <w:abstractNum w:abstractNumId="1">
     <w:nsid w:val="76DF247D"/>
     <w:multiLevelType w:val="hybridMultilevel"/>
     <w:tmpl w:val="D5D27998"/>
@@ -733,6 +3373,9 @@
     </w:lvl>
   </w:abstractNum>
   <w:num w:numId="1">
+    <w:abstractNumId w:val="1"/>
+  </w:num>
+  <w:num w:numId="2">
     <w:abstractNumId w:val="0"/>
   </w:num>
 </w:numbering>

</xml_diff>